<commit_message>
Timescale for Research Project on Digital Transformation in the Cultural Industry
This timescale ensures a structured approach to this research, with clear milestones and strategies to overcome potential challenges, demonstrating to supervisors that the project is both achievable and well-planned.
</commit_message>
<xml_diff>
--- a/The Impact of Digital Transformation on Performance and the Cultural Industry Challenges and Opportunities.docx
+++ b/The Impact of Digital Transformation on Performance and the Cultural Industry Challenges and Opportunities.docx
@@ -148,7 +148,6 @@
         <w:jc w:val="both"/>
       </w:pPr>
       <w:r>
-        <w:lastRenderedPageBreak/>
         <w:t>How does digital transformation influence the operational efficiency and effectiveness of cultural institutions?</w:t>
       </w:r>
     </w:p>
@@ -187,6 +186,7 @@
           <w:b/>
           <w:bCs/>
         </w:rPr>
+        <w:lastRenderedPageBreak/>
         <w:t xml:space="preserve">RQ </w:t>
       </w:r>
       <w:r>
@@ -3719,91 +3719,769 @@
       </w:r>
     </w:p>
     <w:p>
-      <w:pPr>
-        <w:jc w:val="both"/>
-      </w:pPr>
+      <w:r>
+        <w:br w:type="page"/>
+      </w:r>
     </w:p>
     <w:p>
       <w:pPr>
         <w:pStyle w:val="Heading1"/>
         <w:spacing w:before="0" w:after="0"/>
       </w:pPr>
-      <w:bookmarkStart w:id="19" w:name="_Ref116773765"/>
-      <w:bookmarkStart w:id="20" w:name="_Toc118749965"/>
-      <w:r>
-        <w:rPr>
-          <w:w w:val="120"/>
-        </w:rPr>
-        <w:t>Discussion</w:t>
-      </w:r>
-      <w:bookmarkStart w:id="21" w:name="Most_critical_hardware_startup_failure_f"/>
+      <w:bookmarkStart w:id="19" w:name="Most_critical_hardware_startup_failure_f"/>
       <w:bookmarkEnd w:id="19"/>
-      <w:bookmarkEnd w:id="20"/>
-      <w:bookmarkEnd w:id="21"/>
+      <w:r>
+        <w:t>limitations</w:t>
+      </w:r>
+    </w:p>
+    <w:p>
+      <w:pPr>
+        <w:spacing w:after="0" w:line="240" w:lineRule="auto"/>
+        <w:jc w:val="both"/>
+        <w:rPr>
+          <w:rFonts w:ascii="Times New Roman" w:eastAsia="Times New Roman" w:hAnsi="Symbol" w:cs="Times New Roman"/>
+          <w:sz w:val="24"/>
+          <w:szCs w:val="24"/>
+        </w:rPr>
+      </w:pPr>
+      <w:r>
+        <w:t xml:space="preserve">Identifying the limitations of your research on the impact of digital transformation on the cultural industry is crucial for understanding the boundaries of </w:t>
+      </w:r>
+      <w:r>
+        <w:t>this</w:t>
+      </w:r>
+      <w:r>
+        <w:t xml:space="preserve"> study and for contextualizing </w:t>
+      </w:r>
+      <w:r>
+        <w:t>the</w:t>
+      </w:r>
+      <w:r>
+        <w:t xml:space="preserve"> findings. Here are some potential limitations:</w:t>
+      </w:r>
+    </w:p>
+    <w:p/>
+    <w:p>
+      <w:r>
+        <w:t xml:space="preserve">1. </w:t>
+      </w:r>
+      <w:r>
+        <w:rPr>
+          <w:rStyle w:val="Strong"/>
+        </w:rPr>
+        <w:t>Data Availability and Quality</w:t>
+      </w:r>
+    </w:p>
+    <w:p>
+      <w:pPr>
+        <w:numPr>
+          <w:ilvl w:val="0"/>
+          <w:numId w:val="42"/>
+        </w:numPr>
+        <w:spacing w:before="100" w:beforeAutospacing="1" w:after="100" w:afterAutospacing="1" w:line="240" w:lineRule="auto"/>
+      </w:pPr>
+      <w:r>
+        <w:rPr>
+          <w:rStyle w:val="Strong"/>
+        </w:rPr>
+        <w:t>Access to Comprehensive Data:</w:t>
+      </w:r>
+      <w:r>
+        <w:t xml:space="preserve"> Gaining access to detailed financial and operational data from cultural organizations may be challenging due to confidentiality concerns.</w:t>
+      </w:r>
+    </w:p>
+    <w:p>
+      <w:pPr>
+        <w:numPr>
+          <w:ilvl w:val="0"/>
+          <w:numId w:val="42"/>
+        </w:numPr>
+        <w:spacing w:before="100" w:beforeAutospacing="1" w:after="100" w:afterAutospacing="1" w:line="240" w:lineRule="auto"/>
+      </w:pPr>
+      <w:r>
+        <w:rPr>
+          <w:rStyle w:val="Strong"/>
+        </w:rPr>
+        <w:t>Data Completeness:</w:t>
+      </w:r>
+      <w:r>
+        <w:t xml:space="preserve"> There may be gaps or inconsistencies in the available data, especially in secondary sources.</w:t>
+      </w:r>
+    </w:p>
+    <w:p>
+      <w:pPr>
+        <w:numPr>
+          <w:ilvl w:val="0"/>
+          <w:numId w:val="42"/>
+        </w:numPr>
+        <w:spacing w:before="100" w:beforeAutospacing="1" w:after="100" w:afterAutospacing="1" w:line="240" w:lineRule="auto"/>
+      </w:pPr>
+      <w:r>
+        <w:rPr>
+          <w:rStyle w:val="Strong"/>
+        </w:rPr>
+        <w:t>Bias in Data Collection:</w:t>
+      </w:r>
+      <w:r>
+        <w:t xml:space="preserve"> Data collected from surveys and interviews may be subject to response bias, where participants provide socially desirable answers.</w:t>
+      </w:r>
+    </w:p>
+    <w:p>
+      <w:r>
+        <w:t xml:space="preserve">2. </w:t>
+      </w:r>
+      <w:r>
+        <w:rPr>
+          <w:rStyle w:val="Strong"/>
+        </w:rPr>
+        <w:t>Scope and Generalizability</w:t>
+      </w:r>
+    </w:p>
+    <w:p>
+      <w:pPr>
+        <w:numPr>
+          <w:ilvl w:val="0"/>
+          <w:numId w:val="43"/>
+        </w:numPr>
+        <w:spacing w:before="100" w:beforeAutospacing="1" w:after="100" w:afterAutospacing="1" w:line="240" w:lineRule="auto"/>
+      </w:pPr>
+      <w:r>
+        <w:rPr>
+          <w:rStyle w:val="Strong"/>
+        </w:rPr>
+        <w:t>Sample Size and Diversity:</w:t>
+      </w:r>
+      <w:r>
+        <w:t xml:space="preserve"> The number and diversity of cultural organizations included in the study may limit the generalizability of the findings to the entire cultural industry.</w:t>
+      </w:r>
+    </w:p>
+    <w:p>
+      <w:pPr>
+        <w:numPr>
+          <w:ilvl w:val="0"/>
+          <w:numId w:val="43"/>
+        </w:numPr>
+        <w:spacing w:before="100" w:beforeAutospacing="1" w:after="100" w:afterAutospacing="1" w:line="240" w:lineRule="auto"/>
+      </w:pPr>
+      <w:r>
+        <w:rPr>
+          <w:rStyle w:val="Strong"/>
+        </w:rPr>
+        <w:t>Geographical Limitations:</w:t>
+      </w:r>
+      <w:r>
+        <w:t xml:space="preserve"> The study may focus on cultural organizations in specific regions, which may not represent global trends.</w:t>
+      </w:r>
+    </w:p>
+    <w:p>
+      <w:r>
+        <w:t xml:space="preserve">3. </w:t>
+      </w:r>
+      <w:r>
+        <w:rPr>
+          <w:rStyle w:val="Strong"/>
+        </w:rPr>
+        <w:t>Methodological Constraints</w:t>
+      </w:r>
+    </w:p>
+    <w:p>
+      <w:pPr>
+        <w:numPr>
+          <w:ilvl w:val="0"/>
+          <w:numId w:val="44"/>
+        </w:numPr>
+        <w:spacing w:before="100" w:beforeAutospacing="1" w:after="100" w:afterAutospacing="1" w:line="240" w:lineRule="auto"/>
+      </w:pPr>
+      <w:r>
+        <w:rPr>
+          <w:rStyle w:val="Strong"/>
+        </w:rPr>
+        <w:t>Mixed-Methods Challenges:</w:t>
+      </w:r>
+      <w:r>
+        <w:t xml:space="preserve"> Integrating quantitative and qualitative data can be complex and may lead to challenges in synthesizing findings.</w:t>
+      </w:r>
+    </w:p>
+    <w:p>
+      <w:pPr>
+        <w:numPr>
+          <w:ilvl w:val="0"/>
+          <w:numId w:val="44"/>
+        </w:numPr>
+        <w:spacing w:before="100" w:beforeAutospacing="1" w:after="100" w:afterAutospacing="1" w:line="240" w:lineRule="auto"/>
+      </w:pPr>
+      <w:r>
+        <w:rPr>
+          <w:rStyle w:val="Strong"/>
+        </w:rPr>
+        <w:t>Temporal Limitations:</w:t>
+      </w:r>
+      <w:r>
+        <w:t xml:space="preserve"> The research may not fully capture the long-term impacts of digital transformation, focusing instead on more immediate effects.</w:t>
+      </w:r>
+    </w:p>
+    <w:p>
+      <w:r>
+        <w:t xml:space="preserve">4. </w:t>
+      </w:r>
+      <w:r>
+        <w:rPr>
+          <w:rStyle w:val="Strong"/>
+        </w:rPr>
+        <w:t>Technological Evolution</w:t>
+      </w:r>
+    </w:p>
+    <w:p>
+      <w:pPr>
+        <w:numPr>
+          <w:ilvl w:val="0"/>
+          <w:numId w:val="45"/>
+        </w:numPr>
+        <w:spacing w:before="100" w:beforeAutospacing="1" w:after="100" w:afterAutospacing="1" w:line="240" w:lineRule="auto"/>
+      </w:pPr>
+      <w:r>
+        <w:rPr>
+          <w:rStyle w:val="Strong"/>
+        </w:rPr>
+        <w:t>Rapid Technological Changes:</w:t>
+      </w:r>
+      <w:r>
+        <w:t xml:space="preserve"> The fast pace of technological advancement means that the findings may quickly become outdated as new technologies emerge.</w:t>
+      </w:r>
+    </w:p>
+    <w:p>
+      <w:pPr>
+        <w:numPr>
+          <w:ilvl w:val="0"/>
+          <w:numId w:val="45"/>
+        </w:numPr>
+        <w:spacing w:before="100" w:beforeAutospacing="1" w:after="100" w:afterAutospacing="1" w:line="240" w:lineRule="auto"/>
+      </w:pPr>
+      <w:r>
+        <w:rPr>
+          <w:rStyle w:val="Strong"/>
+        </w:rPr>
+        <w:t>Variation in Technology Adoption:</w:t>
+      </w:r>
+      <w:r>
+        <w:t xml:space="preserve"> Different cultural organizations may adopt digital technologies at varying rates, leading to a wide range of impacts that are difficult to standardize.</w:t>
+      </w:r>
+    </w:p>
+    <w:p>
+      <w:r>
+        <w:t xml:space="preserve">5. </w:t>
+      </w:r>
+      <w:r>
+        <w:rPr>
+          <w:rStyle w:val="Strong"/>
+        </w:rPr>
+        <w:t>Organizational and Cultural Differences</w:t>
+      </w:r>
+    </w:p>
+    <w:p>
+      <w:pPr>
+        <w:numPr>
+          <w:ilvl w:val="0"/>
+          <w:numId w:val="46"/>
+        </w:numPr>
+        <w:spacing w:before="100" w:beforeAutospacing="1" w:after="100" w:afterAutospacing="1" w:line="240" w:lineRule="auto"/>
+      </w:pPr>
+      <w:r>
+        <w:rPr>
+          <w:rStyle w:val="Strong"/>
+        </w:rPr>
+        <w:t>Heterogeneity of Cultural Organizations:</w:t>
+      </w:r>
+      <w:r>
+        <w:t xml:space="preserve"> The cultural industry is diverse, encompassing various sectors (e.g., museums, performing arts, literature), which may experience digital transformation differently.</w:t>
+      </w:r>
+    </w:p>
+    <w:p>
+      <w:pPr>
+        <w:numPr>
+          <w:ilvl w:val="0"/>
+          <w:numId w:val="46"/>
+        </w:numPr>
+        <w:spacing w:before="100" w:beforeAutospacing="1" w:after="100" w:afterAutospacing="1" w:line="240" w:lineRule="auto"/>
+      </w:pPr>
+      <w:r>
+        <w:rPr>
+          <w:rStyle w:val="Strong"/>
+        </w:rPr>
+        <w:t>Resistance to Change:</w:t>
+      </w:r>
+      <w:r>
+        <w:t xml:space="preserve"> Some organizations may resist digital transformation due to cultural or organizational inertia, impacting the study’s findings.</w:t>
+      </w:r>
+    </w:p>
+    <w:p>
+      <w:r>
+        <w:br w:type="page"/>
+      </w:r>
+    </w:p>
+    <w:p>
+      <w:r>
+        <w:t xml:space="preserve">6. </w:t>
+      </w:r>
+      <w:r>
+        <w:rPr>
+          <w:rStyle w:val="Strong"/>
+        </w:rPr>
+        <w:t>External Factors</w:t>
+      </w:r>
+    </w:p>
+    <w:p>
+      <w:pPr>
+        <w:numPr>
+          <w:ilvl w:val="0"/>
+          <w:numId w:val="47"/>
+        </w:numPr>
+        <w:spacing w:before="100" w:beforeAutospacing="1" w:after="100" w:afterAutospacing="1" w:line="240" w:lineRule="auto"/>
+      </w:pPr>
+      <w:r>
+        <w:rPr>
+          <w:rStyle w:val="Strong"/>
+        </w:rPr>
+        <w:t>Regulatory Environment:</w:t>
+      </w:r>
+      <w:r>
+        <w:t xml:space="preserve"> Changes in regulatory frameworks, intellectual property laws, and government policies can influence the impact of digital transformation on the cultural industry.</w:t>
+      </w:r>
+    </w:p>
+    <w:p>
+      <w:pPr>
+        <w:numPr>
+          <w:ilvl w:val="0"/>
+          <w:numId w:val="47"/>
+        </w:numPr>
+        <w:spacing w:before="100" w:beforeAutospacing="1" w:after="100" w:afterAutospacing="1" w:line="240" w:lineRule="auto"/>
+      </w:pPr>
+      <w:r>
+        <w:rPr>
+          <w:rStyle w:val="Strong"/>
+        </w:rPr>
+        <w:t>Economic Conditions:</w:t>
+      </w:r>
+      <w:r>
+        <w:t xml:space="preserve"> Economic downturns or financial constraints may affect the ability of cultural organizations to invest in digital technologies.</w:t>
+      </w:r>
+    </w:p>
+    <w:p>
+      <w:r>
+        <w:t xml:space="preserve">7. </w:t>
+      </w:r>
+      <w:r>
+        <w:rPr>
+          <w:rStyle w:val="Strong"/>
+        </w:rPr>
+        <w:t>Ethical Considerations</w:t>
+      </w:r>
+    </w:p>
+    <w:p>
+      <w:pPr>
+        <w:numPr>
+          <w:ilvl w:val="0"/>
+          <w:numId w:val="48"/>
+        </w:numPr>
+        <w:spacing w:before="100" w:beforeAutospacing="1" w:after="100" w:afterAutospacing="1" w:line="240" w:lineRule="auto"/>
+      </w:pPr>
+      <w:r>
+        <w:rPr>
+          <w:rStyle w:val="Strong"/>
+        </w:rPr>
+        <w:t>Privacy and Confidentiality:</w:t>
+      </w:r>
+      <w:r>
+        <w:t xml:space="preserve"> Ensuring the confidentiality and ethical use of data collected from cultural organizations and individuals can limit the scope of data available for analysis.</w:t>
+      </w:r>
+    </w:p>
+    <w:p>
+      <w:pPr>
+        <w:numPr>
+          <w:ilvl w:val="0"/>
+          <w:numId w:val="48"/>
+        </w:numPr>
+        <w:spacing w:before="100" w:beforeAutospacing="1" w:after="100" w:afterAutospacing="1" w:line="240" w:lineRule="auto"/>
+      </w:pPr>
+      <w:r>
+        <w:rPr>
+          <w:rStyle w:val="Strong"/>
+        </w:rPr>
+        <w:t>Bias in Case Studies:</w:t>
+      </w:r>
+      <w:r>
+        <w:t xml:space="preserve"> Selecting case studies may introduce selection bias, affecting the generalizability of the findings.</w:t>
+      </w:r>
+    </w:p>
+    <w:p>
+      <w:r>
+        <w:t xml:space="preserve">8. </w:t>
+      </w:r>
+      <w:r>
+        <w:rPr>
+          <w:rStyle w:val="Strong"/>
+        </w:rPr>
+        <w:t>Conceptual and Theoretical Limitations</w:t>
+      </w:r>
+    </w:p>
+    <w:p>
+      <w:pPr>
+        <w:numPr>
+          <w:ilvl w:val="0"/>
+          <w:numId w:val="49"/>
+        </w:numPr>
+        <w:spacing w:before="100" w:beforeAutospacing="1" w:after="100" w:afterAutospacing="1" w:line="240" w:lineRule="auto"/>
+      </w:pPr>
+      <w:r>
+        <w:rPr>
+          <w:rStyle w:val="Strong"/>
+        </w:rPr>
+        <w:t>Defining Digital Transformation:</w:t>
+      </w:r>
+      <w:r>
+        <w:t xml:space="preserve"> The concept of digital transformation is broad and may be interpreted differently by various stakeholders, leading to challenges in defining and measuring its impact consistently.</w:t>
+      </w:r>
+    </w:p>
+    <w:p>
+      <w:pPr>
+        <w:numPr>
+          <w:ilvl w:val="0"/>
+          <w:numId w:val="49"/>
+        </w:numPr>
+        <w:spacing w:before="100" w:beforeAutospacing="1" w:after="100" w:afterAutospacing="1" w:line="240" w:lineRule="auto"/>
+      </w:pPr>
+      <w:r>
+        <w:rPr>
+          <w:rStyle w:val="Strong"/>
+        </w:rPr>
+        <w:t>Performance Metrics:</w:t>
+      </w:r>
+      <w:r>
+        <w:t xml:space="preserve"> Identifying and measuring the right performance metrics that accurately reflect the impact of digital transformation can be challenging.</w:t>
+      </w:r>
+    </w:p>
+    <w:p>
+      <w:pPr>
+        <w:spacing w:after="0" w:line="240" w:lineRule="auto"/>
+        <w:rPr>
+          <w:rFonts w:asciiTheme="majorBidi" w:hAnsiTheme="majorBidi" w:cstheme="majorBidi"/>
+          <w:b/>
+          <w:bCs/>
+          <w:sz w:val="24"/>
+          <w:szCs w:val="24"/>
+        </w:rPr>
+      </w:pPr>
+      <w:r>
+        <w:rPr>
+          <w:rFonts w:asciiTheme="majorBidi" w:hAnsiTheme="majorBidi" w:cstheme="majorBidi"/>
+          <w:b/>
+          <w:bCs/>
+          <w:sz w:val="24"/>
+          <w:szCs w:val="24"/>
+        </w:rPr>
+        <w:t>Summary of Limitations</w:t>
+      </w:r>
+    </w:p>
+    <w:p>
+      <w:pPr>
+        <w:spacing w:after="0" w:line="240" w:lineRule="auto"/>
+        <w:rPr>
+          <w:rFonts w:asciiTheme="majorBidi" w:eastAsia="Times New Roman" w:hAnsiTheme="majorBidi" w:cstheme="majorBidi"/>
+          <w:b/>
+          <w:bCs/>
+          <w:sz w:val="24"/>
+          <w:szCs w:val="24"/>
+        </w:rPr>
+      </w:pPr>
     </w:p>
     <w:p>
       <w:pPr>
         <w:pStyle w:val="ListParagraph"/>
         <w:numPr>
           <w:ilvl w:val="0"/>
-          <w:numId w:val="32"/>
+          <w:numId w:val="50"/>
         </w:numPr>
-        <w:rPr>
-          <w:w w:val="120"/>
-        </w:rPr>
-      </w:pPr>
-      <w:r>
-        <w:rPr>
-          <w:w w:val="120"/>
-        </w:rPr>
-        <w:t>Most</w:t>
-      </w:r>
-      <w:r>
-        <w:rPr>
-          <w:spacing w:val="25"/>
-          <w:w w:val="120"/>
-        </w:rPr>
-        <w:t xml:space="preserve"> </w:t>
-      </w:r>
-      <w:r>
-        <w:rPr>
-          <w:w w:val="120"/>
-        </w:rPr>
-        <w:t>Critical Factors</w:t>
-      </w:r>
-      <w:bookmarkStart w:id="22" w:name="_Toc118749967"/>
+        <w:spacing w:after="0" w:line="240" w:lineRule="auto"/>
+        <w:jc w:val="both"/>
+        <w:rPr>
+          <w:rFonts w:asciiTheme="majorBidi" w:eastAsia="Times New Roman" w:hAnsiTheme="majorBidi" w:cstheme="majorBidi"/>
+          <w:sz w:val="24"/>
+          <w:szCs w:val="24"/>
+        </w:rPr>
+      </w:pPr>
+      <w:r>
+        <w:rPr>
+          <w:rFonts w:asciiTheme="majorBidi" w:eastAsia="Times New Roman" w:hAnsiTheme="majorBidi" w:cstheme="majorBidi"/>
+          <w:b/>
+          <w:bCs/>
+          <w:sz w:val="24"/>
+          <w:szCs w:val="24"/>
+        </w:rPr>
+        <w:t>Data Availability and Quality:</w:t>
+      </w:r>
+      <w:r>
+        <w:rPr>
+          <w:rFonts w:asciiTheme="majorBidi" w:eastAsia="Times New Roman" w:hAnsiTheme="majorBidi" w:cstheme="majorBidi"/>
+          <w:sz w:val="24"/>
+          <w:szCs w:val="24"/>
+        </w:rPr>
+        <w:t xml:space="preserve"> Challenges in accessing comprehensive, high-quality data and potential biases in data collection.</w:t>
+      </w:r>
     </w:p>
     <w:p>
       <w:pPr>
         <w:pStyle w:val="ListParagraph"/>
         <w:numPr>
           <w:ilvl w:val="0"/>
-          <w:numId w:val="32"/>
+          <w:numId w:val="50"/>
         </w:numPr>
-        <w:rPr>
-          <w:w w:val="120"/>
-        </w:rPr>
-      </w:pPr>
-      <w:r>
-        <w:rPr>
-          <w:w w:val="120"/>
-        </w:rPr>
-        <w:t>Limitations of</w:t>
-      </w:r>
-      <w:r>
-        <w:rPr>
-          <w:spacing w:val="1"/>
-          <w:w w:val="120"/>
-        </w:rPr>
-        <w:t xml:space="preserve"> </w:t>
-      </w:r>
-      <w:r>
-        <w:rPr>
-          <w:w w:val="120"/>
-        </w:rPr>
-        <w:t>the study</w:t>
-      </w:r>
-      <w:bookmarkEnd w:id="22"/>
+        <w:spacing w:after="0" w:line="240" w:lineRule="auto"/>
+        <w:jc w:val="both"/>
+        <w:rPr>
+          <w:rFonts w:asciiTheme="majorBidi" w:eastAsia="Times New Roman" w:hAnsiTheme="majorBidi" w:cstheme="majorBidi"/>
+          <w:sz w:val="24"/>
+          <w:szCs w:val="24"/>
+        </w:rPr>
+      </w:pPr>
+      <w:r>
+        <w:rPr>
+          <w:rFonts w:asciiTheme="majorBidi" w:eastAsia="Times New Roman" w:hAnsiTheme="majorBidi" w:cstheme="majorBidi"/>
+          <w:b/>
+          <w:bCs/>
+          <w:sz w:val="24"/>
+          <w:szCs w:val="24"/>
+        </w:rPr>
+        <w:t>Scope and Generalizability:</w:t>
+      </w:r>
+      <w:r>
+        <w:rPr>
+          <w:rFonts w:asciiTheme="majorBidi" w:eastAsia="Times New Roman" w:hAnsiTheme="majorBidi" w:cstheme="majorBidi"/>
+          <w:sz w:val="24"/>
+          <w:szCs w:val="24"/>
+        </w:rPr>
+        <w:t xml:space="preserve"> Limitations due to sample size, geographical focus, and diversity of cultural organizations.</w:t>
+      </w:r>
+    </w:p>
+    <w:p>
+      <w:pPr>
+        <w:pStyle w:val="ListParagraph"/>
+        <w:numPr>
+          <w:ilvl w:val="0"/>
+          <w:numId w:val="50"/>
+        </w:numPr>
+        <w:spacing w:after="0" w:line="240" w:lineRule="auto"/>
+        <w:jc w:val="both"/>
+        <w:rPr>
+          <w:rFonts w:asciiTheme="majorBidi" w:eastAsia="Times New Roman" w:hAnsiTheme="majorBidi" w:cstheme="majorBidi"/>
+          <w:sz w:val="24"/>
+          <w:szCs w:val="24"/>
+        </w:rPr>
+      </w:pPr>
+      <w:r>
+        <w:rPr>
+          <w:rFonts w:asciiTheme="majorBidi" w:eastAsia="Times New Roman" w:hAnsiTheme="majorBidi" w:cstheme="majorBidi"/>
+          <w:b/>
+          <w:bCs/>
+          <w:sz w:val="24"/>
+          <w:szCs w:val="24"/>
+        </w:rPr>
+        <w:t>Methodological Constraints:</w:t>
+      </w:r>
+      <w:r>
+        <w:rPr>
+          <w:rFonts w:asciiTheme="majorBidi" w:eastAsia="Times New Roman" w:hAnsiTheme="majorBidi" w:cstheme="majorBidi"/>
+          <w:sz w:val="24"/>
+          <w:szCs w:val="24"/>
+        </w:rPr>
+        <w:t xml:space="preserve"> Complexities in integrating mixed methods and capturing long-term impacts.</w:t>
+      </w:r>
+    </w:p>
+    <w:p>
+      <w:pPr>
+        <w:pStyle w:val="ListParagraph"/>
+        <w:numPr>
+          <w:ilvl w:val="0"/>
+          <w:numId w:val="50"/>
+        </w:numPr>
+        <w:spacing w:after="0" w:line="240" w:lineRule="auto"/>
+        <w:jc w:val="both"/>
+        <w:rPr>
+          <w:rFonts w:asciiTheme="majorBidi" w:eastAsia="Times New Roman" w:hAnsiTheme="majorBidi" w:cstheme="majorBidi"/>
+          <w:sz w:val="24"/>
+          <w:szCs w:val="24"/>
+        </w:rPr>
+      </w:pPr>
+      <w:r>
+        <w:rPr>
+          <w:rFonts w:asciiTheme="majorBidi" w:eastAsia="Times New Roman" w:hAnsiTheme="majorBidi" w:cstheme="majorBidi"/>
+          <w:b/>
+          <w:bCs/>
+          <w:sz w:val="24"/>
+          <w:szCs w:val="24"/>
+        </w:rPr>
+        <w:t>Technological Evolution:</w:t>
+      </w:r>
+      <w:r>
+        <w:rPr>
+          <w:rFonts w:asciiTheme="majorBidi" w:eastAsia="Times New Roman" w:hAnsiTheme="majorBidi" w:cstheme="majorBidi"/>
+          <w:sz w:val="24"/>
+          <w:szCs w:val="24"/>
+        </w:rPr>
+        <w:t xml:space="preserve"> Rapid changes in technology and varying rates of adoption among organizations.</w:t>
+      </w:r>
+    </w:p>
+    <w:p>
+      <w:pPr>
+        <w:pStyle w:val="ListParagraph"/>
+        <w:numPr>
+          <w:ilvl w:val="0"/>
+          <w:numId w:val="50"/>
+        </w:numPr>
+        <w:spacing w:after="0" w:line="240" w:lineRule="auto"/>
+        <w:jc w:val="both"/>
+        <w:rPr>
+          <w:rFonts w:asciiTheme="majorBidi" w:eastAsia="Times New Roman" w:hAnsiTheme="majorBidi" w:cstheme="majorBidi"/>
+          <w:sz w:val="24"/>
+          <w:szCs w:val="24"/>
+        </w:rPr>
+      </w:pPr>
+      <w:r>
+        <w:rPr>
+          <w:rFonts w:asciiTheme="majorBidi" w:eastAsia="Times New Roman" w:hAnsiTheme="majorBidi" w:cstheme="majorBidi"/>
+          <w:b/>
+          <w:bCs/>
+          <w:sz w:val="24"/>
+          <w:szCs w:val="24"/>
+        </w:rPr>
+        <w:t>Organizational and Cultural Differences:</w:t>
+      </w:r>
+      <w:r>
+        <w:rPr>
+          <w:rFonts w:asciiTheme="majorBidi" w:eastAsia="Times New Roman" w:hAnsiTheme="majorBidi" w:cstheme="majorBidi"/>
+          <w:sz w:val="24"/>
+          <w:szCs w:val="24"/>
+        </w:rPr>
+        <w:t xml:space="preserve"> Diversity in the cultural sector and potential resistance to change.</w:t>
+      </w:r>
+    </w:p>
+    <w:p>
+      <w:pPr>
+        <w:pStyle w:val="ListParagraph"/>
+        <w:numPr>
+          <w:ilvl w:val="0"/>
+          <w:numId w:val="50"/>
+        </w:numPr>
+        <w:spacing w:after="0" w:line="240" w:lineRule="auto"/>
+        <w:jc w:val="both"/>
+        <w:rPr>
+          <w:rFonts w:asciiTheme="majorBidi" w:eastAsia="Times New Roman" w:hAnsiTheme="majorBidi" w:cstheme="majorBidi"/>
+          <w:sz w:val="24"/>
+          <w:szCs w:val="24"/>
+        </w:rPr>
+      </w:pPr>
+      <w:r>
+        <w:rPr>
+          <w:rFonts w:asciiTheme="majorBidi" w:eastAsia="Times New Roman" w:hAnsiTheme="majorBidi" w:cstheme="majorBidi"/>
+          <w:b/>
+          <w:bCs/>
+          <w:sz w:val="24"/>
+          <w:szCs w:val="24"/>
+        </w:rPr>
+        <w:t>External Factors:</w:t>
+      </w:r>
+      <w:r>
+        <w:rPr>
+          <w:rFonts w:asciiTheme="majorBidi" w:eastAsia="Times New Roman" w:hAnsiTheme="majorBidi" w:cstheme="majorBidi"/>
+          <w:sz w:val="24"/>
+          <w:szCs w:val="24"/>
+        </w:rPr>
+        <w:t xml:space="preserve"> Influence of regulatory, economic, and policy changes.</w:t>
+      </w:r>
+    </w:p>
+    <w:p>
+      <w:pPr>
+        <w:pStyle w:val="ListParagraph"/>
+        <w:numPr>
+          <w:ilvl w:val="0"/>
+          <w:numId w:val="50"/>
+        </w:numPr>
+        <w:spacing w:after="0" w:line="240" w:lineRule="auto"/>
+        <w:jc w:val="both"/>
+        <w:rPr>
+          <w:rFonts w:asciiTheme="majorBidi" w:eastAsia="Times New Roman" w:hAnsiTheme="majorBidi" w:cstheme="majorBidi"/>
+          <w:sz w:val="24"/>
+          <w:szCs w:val="24"/>
+        </w:rPr>
+      </w:pPr>
+      <w:r>
+        <w:rPr>
+          <w:rFonts w:asciiTheme="majorBidi" w:eastAsia="Times New Roman" w:hAnsiTheme="majorBidi" w:cstheme="majorBidi"/>
+          <w:b/>
+          <w:bCs/>
+          <w:sz w:val="24"/>
+          <w:szCs w:val="24"/>
+        </w:rPr>
+        <w:t>Ethical Considerations:</w:t>
+      </w:r>
+      <w:r>
+        <w:rPr>
+          <w:rFonts w:asciiTheme="majorBidi" w:eastAsia="Times New Roman" w:hAnsiTheme="majorBidi" w:cstheme="majorBidi"/>
+          <w:sz w:val="24"/>
+          <w:szCs w:val="24"/>
+        </w:rPr>
+        <w:t xml:space="preserve"> Ensuring data privacy and avoiding bias in case study selection.</w:t>
+      </w:r>
+    </w:p>
+    <w:p>
+      <w:pPr>
+        <w:pStyle w:val="ListParagraph"/>
+        <w:numPr>
+          <w:ilvl w:val="0"/>
+          <w:numId w:val="50"/>
+        </w:numPr>
+        <w:spacing w:after="0" w:line="240" w:lineRule="auto"/>
+        <w:jc w:val="both"/>
+        <w:rPr>
+          <w:rFonts w:asciiTheme="majorBidi" w:eastAsia="Times New Roman" w:hAnsiTheme="majorBidi" w:cstheme="majorBidi"/>
+          <w:sz w:val="24"/>
+          <w:szCs w:val="24"/>
+        </w:rPr>
+      </w:pPr>
+      <w:r>
+        <w:rPr>
+          <w:rFonts w:asciiTheme="majorBidi" w:eastAsia="Times New Roman" w:hAnsiTheme="majorBidi" w:cstheme="majorBidi"/>
+          <w:b/>
+          <w:bCs/>
+          <w:sz w:val="24"/>
+          <w:szCs w:val="24"/>
+        </w:rPr>
+        <w:t>Conceptual and Theoretical Limitations:</w:t>
+      </w:r>
+      <w:r>
+        <w:rPr>
+          <w:rFonts w:asciiTheme="majorBidi" w:eastAsia="Times New Roman" w:hAnsiTheme="majorBidi" w:cstheme="majorBidi"/>
+          <w:sz w:val="24"/>
+          <w:szCs w:val="24"/>
+        </w:rPr>
+        <w:t xml:space="preserve"> Broad interpretations of digital transformation and challenges in defining performance metrics.</w:t>
+      </w:r>
+    </w:p>
+    <w:p>
+      <w:pPr>
+        <w:rPr>
+          <w:rFonts w:asciiTheme="majorBidi" w:eastAsia="Times New Roman" w:hAnsiTheme="majorBidi" w:cstheme="majorBidi"/>
+          <w:sz w:val="24"/>
+          <w:szCs w:val="24"/>
+        </w:rPr>
+      </w:pPr>
+      <w:r>
+        <w:rPr>
+          <w:rFonts w:asciiTheme="majorBidi" w:eastAsia="Times New Roman" w:hAnsiTheme="majorBidi" w:cstheme="majorBidi"/>
+          <w:sz w:val="24"/>
+          <w:szCs w:val="24"/>
+        </w:rPr>
+        <w:br w:type="page"/>
+      </w:r>
     </w:p>
     <w:p>
       <w:pPr>
@@ -4794,7 +5472,577 @@
       <w:bookmarkEnd w:id="14"/>
       <w:bookmarkEnd w:id="16"/>
     </w:p>
-    <w:p/>
+    <w:p>
+      <w:r>
+        <w:br w:type="page"/>
+      </w:r>
+    </w:p>
+    <w:p>
+      <w:pPr>
+        <w:pStyle w:val="Heading1"/>
+      </w:pPr>
+      <w:bookmarkStart w:id="20" w:name="_Toc118749976"/>
+      <w:r>
+        <w:t>APPENDIX</w:t>
+      </w:r>
+      <w:bookmarkEnd w:id="20"/>
+    </w:p>
+    <w:p>
+      <w:pPr>
+        <w:pStyle w:val="BodyText"/>
+      </w:pPr>
+    </w:p>
+    <w:p>
+      <w:pPr>
+        <w:pStyle w:val="Heading2"/>
+      </w:pPr>
+      <w:bookmarkStart w:id="21" w:name="_Toc118749978"/>
+      <w:r>
+        <w:t>Data collection and Data Analysis with NVivo Software</w:t>
+      </w:r>
+      <w:bookmarkEnd w:id="21"/>
+    </w:p>
+    <w:p>
+      <w:proofErr w:type="spellStart"/>
+      <w:proofErr w:type="gramStart"/>
+      <w:r>
+        <w:t>E,g</w:t>
+      </w:r>
+      <w:proofErr w:type="spellEnd"/>
+      <w:proofErr w:type="gramEnd"/>
+      <w:r>
+        <w:t xml:space="preserve">, </w:t>
+      </w:r>
+      <w:r>
+        <w:fldChar w:fldCharType="begin"/>
+      </w:r>
+      <w:r>
+        <w:instrText xml:space="preserve"> SEQ A \* ARABIC </w:instrText>
+      </w:r>
+      <w:r>
+        <w:fldChar w:fldCharType="separate"/>
+      </w:r>
+      <w:r>
+        <w:rPr>
+          <w:noProof/>
+        </w:rPr>
+        <w:t>3</w:t>
+      </w:r>
+      <w:r>
+        <w:rPr>
+          <w:noProof/>
+        </w:rPr>
+        <w:fldChar w:fldCharType="end"/>
+      </w:r>
+      <w:r>
+        <w:t xml:space="preserve"> </w:t>
+      </w:r>
+      <w:r>
+        <w:t>Data Analysis</w:t>
+      </w:r>
+      <w:r>
+        <w:t xml:space="preserve"> showing</w:t>
+      </w:r>
+      <w:r>
+        <w:t xml:space="preserve"> </w:t>
+      </w:r>
+      <w:r>
+        <w:t xml:space="preserve">How we  </w:t>
+      </w:r>
+      <w:r>
+        <w:t xml:space="preserve">processed </w:t>
+      </w:r>
+      <w:r>
+        <w:t xml:space="preserve">the </w:t>
+      </w:r>
+      <w:r>
+        <w:t>Case</w:t>
+      </w:r>
+      <w:r>
+        <w:t xml:space="preserve"> Studies by</w:t>
+      </w:r>
+      <w:r>
+        <w:t xml:space="preserve"> NVivo</w:t>
+      </w:r>
+      <w:r>
+        <w:t xml:space="preserve"> software</w:t>
+      </w:r>
+    </w:p>
+    <w:p>
+      <w:pPr>
+        <w:pStyle w:val="BodyText"/>
+      </w:pPr>
+      <w:r>
+        <w:rPr>
+          <w:noProof/>
+        </w:rPr>
+        <w:drawing>
+          <wp:inline distT="0" distB="0" distL="0" distR="0" wp14:anchorId="4076F906" wp14:editId="4493A3D6">
+            <wp:extent cx="5943600" cy="3413132"/>
+            <wp:effectExtent l="0" t="0" r="0" b="0"/>
+            <wp:docPr id="5" name="Picture 5" descr="Graphical user interface, application, table&#10;&#10;Description automatically generated"/>
+            <wp:cNvGraphicFramePr>
+              <a:graphicFrameLocks xmlns:a="http://schemas.openxmlformats.org/drawingml/2006/main" noChangeAspect="1"/>
+            </wp:cNvGraphicFramePr>
+            <a:graphic xmlns:a="http://schemas.openxmlformats.org/drawingml/2006/main">
+              <a:graphicData uri="http://schemas.openxmlformats.org/drawingml/2006/picture">
+                <pic:pic xmlns:pic="http://schemas.openxmlformats.org/drawingml/2006/picture">
+                  <pic:nvPicPr>
+                    <pic:cNvPr id="5" name="Picture 5" descr="Graphical user interface, application, table&#10;&#10;Description automatically generated"/>
+                    <pic:cNvPicPr>
+                      <a:picLocks noChangeAspect="1" noChangeArrowheads="1"/>
+                    </pic:cNvPicPr>
+                  </pic:nvPicPr>
+                  <pic:blipFill>
+                    <a:blip r:embed="rId7" cstate="print">
+                      <a:extLst>
+                        <a:ext uri="{28A0092B-C50C-407E-A947-70E740481C1C}">
+                          <a14:useLocalDpi xmlns:a14="http://schemas.microsoft.com/office/drawing/2010/main" val="0"/>
+                        </a:ext>
+                      </a:extLst>
+                    </a:blip>
+                    <a:srcRect/>
+                    <a:stretch>
+                      <a:fillRect/>
+                    </a:stretch>
+                  </pic:blipFill>
+                  <pic:spPr bwMode="auto">
+                    <a:xfrm>
+                      <a:off x="0" y="0"/>
+                      <a:ext cx="5943600" cy="3413132"/>
+                    </a:xfrm>
+                    <a:prstGeom prst="rect">
+                      <a:avLst/>
+                    </a:prstGeom>
+                    <a:noFill/>
+                    <a:ln>
+                      <a:noFill/>
+                    </a:ln>
+                  </pic:spPr>
+                </pic:pic>
+              </a:graphicData>
+            </a:graphic>
+          </wp:inline>
+        </w:drawing>
+      </w:r>
+    </w:p>
+    <w:p>
+      <w:pPr>
+        <w:pStyle w:val="BodyText"/>
+      </w:pPr>
+    </w:p>
+    <w:p>
+      <w:proofErr w:type="spellStart"/>
+      <w:r>
+        <w:t>E.g</w:t>
+      </w:r>
+      <w:proofErr w:type="spellEnd"/>
+      <w:r>
+        <w:t xml:space="preserve">, </w:t>
+      </w:r>
+      <w:proofErr w:type="gramStart"/>
+      <w:r>
+        <w:t>Showing</w:t>
+      </w:r>
+      <w:proofErr w:type="gramEnd"/>
+      <w:r>
+        <w:t xml:space="preserve"> how we use</w:t>
+      </w:r>
+      <w:r>
+        <w:t xml:space="preserve"> </w:t>
+      </w:r>
+      <w:r>
+        <w:t>NVivo software</w:t>
+      </w:r>
+      <w:r>
+        <w:t xml:space="preserve"> to process the </w:t>
+      </w:r>
+      <w:r>
+        <w:t>Content Analysis</w:t>
+      </w:r>
+      <w:r>
+        <w:rPr>
+          <w:noProof/>
+        </w:rPr>
+        <w:drawing>
+          <wp:inline distT="0" distB="0" distL="0" distR="0" wp14:anchorId="15B22D29" wp14:editId="1DBEF322">
+            <wp:extent cx="5943600" cy="3424762"/>
+            <wp:effectExtent l="0" t="0" r="0" b="4445"/>
+            <wp:docPr id="7" name="Picture 7" descr="Graphical user interface, text, application&#10;&#10;Description automatically generated"/>
+            <wp:cNvGraphicFramePr>
+              <a:graphicFrameLocks xmlns:a="http://schemas.openxmlformats.org/drawingml/2006/main" noChangeAspect="1"/>
+            </wp:cNvGraphicFramePr>
+            <a:graphic xmlns:a="http://schemas.openxmlformats.org/drawingml/2006/main">
+              <a:graphicData uri="http://schemas.openxmlformats.org/drawingml/2006/picture">
+                <pic:pic xmlns:pic="http://schemas.openxmlformats.org/drawingml/2006/picture">
+                  <pic:nvPicPr>
+                    <pic:cNvPr id="7" name="Picture 7" descr="Graphical user interface, text, application&#10;&#10;Description automatically generated"/>
+                    <pic:cNvPicPr>
+                      <a:picLocks noChangeAspect="1" noChangeArrowheads="1"/>
+                    </pic:cNvPicPr>
+                  </pic:nvPicPr>
+                  <pic:blipFill>
+                    <a:blip r:embed="rId8" cstate="print">
+                      <a:extLst>
+                        <a:ext uri="{28A0092B-C50C-407E-A947-70E740481C1C}">
+                          <a14:useLocalDpi xmlns:a14="http://schemas.microsoft.com/office/drawing/2010/main" val="0"/>
+                        </a:ext>
+                      </a:extLst>
+                    </a:blip>
+                    <a:srcRect/>
+                    <a:stretch>
+                      <a:fillRect/>
+                    </a:stretch>
+                  </pic:blipFill>
+                  <pic:spPr bwMode="auto">
+                    <a:xfrm>
+                      <a:off x="0" y="0"/>
+                      <a:ext cx="5943600" cy="3424762"/>
+                    </a:xfrm>
+                    <a:prstGeom prst="rect">
+                      <a:avLst/>
+                    </a:prstGeom>
+                    <a:noFill/>
+                    <a:ln>
+                      <a:noFill/>
+                    </a:ln>
+                  </pic:spPr>
+                </pic:pic>
+              </a:graphicData>
+            </a:graphic>
+          </wp:inline>
+        </w:drawing>
+      </w:r>
+    </w:p>
+    <w:p>
+      <w:pPr>
+        <w:pStyle w:val="BodyText"/>
+      </w:pPr>
+    </w:p>
+    <w:p>
+      <w:pPr>
+        <w:pStyle w:val="Caption"/>
+      </w:pPr>
+      <w:bookmarkStart w:id="22" w:name="_Toc118189736"/>
+      <w:r>
+        <w:t xml:space="preserve">A </w:t>
+      </w:r>
+      <w:r>
+        <w:fldChar w:fldCharType="begin"/>
+      </w:r>
+      <w:r>
+        <w:instrText xml:space="preserve"> SEQ A \* ARABIC </w:instrText>
+      </w:r>
+      <w:r>
+        <w:fldChar w:fldCharType="separate"/>
+      </w:r>
+      <w:r>
+        <w:rPr>
+          <w:noProof/>
+        </w:rPr>
+        <w:t>5</w:t>
+      </w:r>
+      <w:r>
+        <w:rPr>
+          <w:noProof/>
+        </w:rPr>
+        <w:fldChar w:fldCharType="end"/>
+      </w:r>
+      <w:r>
+        <w:t xml:space="preserve"> </w:t>
+      </w:r>
+      <w:r>
+        <w:t xml:space="preserve">Future </w:t>
+      </w:r>
+      <w:r>
+        <w:t xml:space="preserve">Showing how we store the data for the </w:t>
+      </w:r>
+      <w:proofErr w:type="gramStart"/>
+      <w:r>
+        <w:t xml:space="preserve">future </w:t>
+      </w:r>
+      <w:r>
+        <w:t xml:space="preserve"> Coding</w:t>
+      </w:r>
+      <w:proofErr w:type="gramEnd"/>
+      <w:r>
+        <w:t xml:space="preserve"> in </w:t>
+      </w:r>
+      <w:r>
+        <w:t xml:space="preserve"> NVivo</w:t>
+      </w:r>
+      <w:bookmarkEnd w:id="22"/>
+      <w:r>
+        <w:t xml:space="preserve"> Software,</w:t>
+      </w:r>
+    </w:p>
+    <w:p>
+      <w:pPr>
+        <w:jc w:val="center"/>
+      </w:pPr>
+      <w:r>
+        <w:rPr>
+          <w:noProof/>
+        </w:rPr>
+        <w:drawing>
+          <wp:inline distT="0" distB="0" distL="0" distR="0" wp14:anchorId="6237201F" wp14:editId="77D825EB">
+            <wp:extent cx="6165850" cy="3554095"/>
+            <wp:effectExtent l="0" t="0" r="6350" b="8255"/>
+            <wp:docPr id="9" name="Picture 9" descr="Graphical user interface, text, application&#10;&#10;Description automatically generated"/>
+            <wp:cNvGraphicFramePr>
+              <a:graphicFrameLocks xmlns:a="http://schemas.openxmlformats.org/drawingml/2006/main" noChangeAspect="1"/>
+            </wp:cNvGraphicFramePr>
+            <a:graphic xmlns:a="http://schemas.openxmlformats.org/drawingml/2006/main">
+              <a:graphicData uri="http://schemas.openxmlformats.org/drawingml/2006/picture">
+                <pic:pic xmlns:pic="http://schemas.openxmlformats.org/drawingml/2006/picture">
+                  <pic:nvPicPr>
+                    <pic:cNvPr id="9" name="Picture 9" descr="Graphical user interface, text, application&#10;&#10;Description automatically generated"/>
+                    <pic:cNvPicPr>
+                      <a:picLocks noChangeAspect="1" noChangeArrowheads="1"/>
+                    </pic:cNvPicPr>
+                  </pic:nvPicPr>
+                  <pic:blipFill>
+                    <a:blip r:embed="rId9" cstate="print">
+                      <a:extLst>
+                        <a:ext uri="{28A0092B-C50C-407E-A947-70E740481C1C}">
+                          <a14:useLocalDpi xmlns:a14="http://schemas.microsoft.com/office/drawing/2010/main" val="0"/>
+                        </a:ext>
+                      </a:extLst>
+                    </a:blip>
+                    <a:srcRect/>
+                    <a:stretch>
+                      <a:fillRect/>
+                    </a:stretch>
+                  </pic:blipFill>
+                  <pic:spPr bwMode="auto">
+                    <a:xfrm>
+                      <a:off x="0" y="0"/>
+                      <a:ext cx="6165850" cy="3554095"/>
+                    </a:xfrm>
+                    <a:prstGeom prst="rect">
+                      <a:avLst/>
+                    </a:prstGeom>
+                    <a:noFill/>
+                    <a:ln>
+                      <a:noFill/>
+                    </a:ln>
+                  </pic:spPr>
+                </pic:pic>
+              </a:graphicData>
+            </a:graphic>
+          </wp:inline>
+        </w:drawing>
+      </w:r>
+    </w:p>
+    <w:p>
+      <w:pPr>
+        <w:jc w:val="center"/>
+      </w:pPr>
+    </w:p>
+    <w:p>
+      <w:pPr>
+        <w:pStyle w:val="Caption"/>
+      </w:pPr>
+      <w:r>
+        <w:t xml:space="preserve">Figure showing how we will use </w:t>
+      </w:r>
+      <w:proofErr w:type="gramStart"/>
+      <w:r>
+        <w:t>NVivo</w:t>
+      </w:r>
+      <w:r>
+        <w:t xml:space="preserve">  software</w:t>
+      </w:r>
+      <w:proofErr w:type="gramEnd"/>
+      <w:r>
+        <w:t xml:space="preserve"> to </w:t>
+      </w:r>
+      <w:r>
+        <w:t xml:space="preserve"> extract</w:t>
+      </w:r>
+      <w:r>
+        <w:t xml:space="preserve"> the factors </w:t>
+      </w:r>
+      <w:r>
+        <w:t xml:space="preserve"> from case stud</w:t>
+      </w:r>
+      <w:r>
+        <w:t>ies</w:t>
+      </w:r>
+      <w:r>
+        <w:t xml:space="preserve"> </w:t>
+      </w:r>
+    </w:p>
+    <w:p>
+      <w:pPr>
+        <w:jc w:val="center"/>
+        <w:sectPr>
+          <w:pgSz w:w="11910" w:h="16840"/>
+          <w:pgMar w:top="1340" w:right="940" w:bottom="980" w:left="1260" w:header="0" w:footer="783" w:gutter="0"/>
+          <w:cols w:space="720"/>
+        </w:sectPr>
+      </w:pPr>
+      <w:r>
+        <w:rPr>
+          <w:noProof/>
+        </w:rPr>
+        <w:drawing>
+          <wp:inline distT="0" distB="0" distL="0" distR="0" wp14:anchorId="4DE81BF0" wp14:editId="5C849F5A">
+            <wp:extent cx="6165850" cy="3549650"/>
+            <wp:effectExtent l="0" t="0" r="6350" b="0"/>
+            <wp:docPr id="11" name="Picture 11" descr="Graphical user interface, application, table, Excel&#10;&#10;Description automatically generated"/>
+            <wp:cNvGraphicFramePr>
+              <a:graphicFrameLocks xmlns:a="http://schemas.openxmlformats.org/drawingml/2006/main" noChangeAspect="1"/>
+            </wp:cNvGraphicFramePr>
+            <a:graphic xmlns:a="http://schemas.openxmlformats.org/drawingml/2006/main">
+              <a:graphicData uri="http://schemas.openxmlformats.org/drawingml/2006/picture">
+                <pic:pic xmlns:pic="http://schemas.openxmlformats.org/drawingml/2006/picture">
+                  <pic:nvPicPr>
+                    <pic:cNvPr id="11" name="Picture 11" descr="Graphical user interface, application, table, Excel&#10;&#10;Description automatically generated"/>
+                    <pic:cNvPicPr>
+                      <a:picLocks noChangeAspect="1" noChangeArrowheads="1"/>
+                    </pic:cNvPicPr>
+                  </pic:nvPicPr>
+                  <pic:blipFill>
+                    <a:blip r:embed="rId10" cstate="print">
+                      <a:extLst>
+                        <a:ext uri="{28A0092B-C50C-407E-A947-70E740481C1C}">
+                          <a14:useLocalDpi xmlns:a14="http://schemas.microsoft.com/office/drawing/2010/main" val="0"/>
+                        </a:ext>
+                      </a:extLst>
+                    </a:blip>
+                    <a:srcRect/>
+                    <a:stretch>
+                      <a:fillRect/>
+                    </a:stretch>
+                  </pic:blipFill>
+                  <pic:spPr bwMode="auto">
+                    <a:xfrm>
+                      <a:off x="0" y="0"/>
+                      <a:ext cx="6165850" cy="3549650"/>
+                    </a:xfrm>
+                    <a:prstGeom prst="rect">
+                      <a:avLst/>
+                    </a:prstGeom>
+                    <a:noFill/>
+                    <a:ln>
+                      <a:noFill/>
+                    </a:ln>
+                  </pic:spPr>
+                </pic:pic>
+              </a:graphicData>
+            </a:graphic>
+          </wp:inline>
+        </w:drawing>
+      </w:r>
+    </w:p>
+    <w:p>
+      <w:pPr>
+        <w:jc w:val="center"/>
+      </w:pPr>
+    </w:p>
+    <w:p>
+      <w:pPr>
+        <w:pStyle w:val="Caption"/>
+      </w:pPr>
+      <w:r>
+        <w:t xml:space="preserve">This figure shows how this </w:t>
+      </w:r>
+      <w:proofErr w:type="gramStart"/>
+      <w:r>
+        <w:t xml:space="preserve">study </w:t>
+      </w:r>
+      <w:r>
+        <w:t xml:space="preserve"> </w:t>
+      </w:r>
+      <w:r>
+        <w:t>will</w:t>
+      </w:r>
+      <w:proofErr w:type="gramEnd"/>
+      <w:r>
+        <w:t xml:space="preserve"> categorize these factors based on their commonalities, grouping them into identical categories. These factors will serve as the answers to the research questions posed in this project.</w:t>
+      </w:r>
+    </w:p>
+    <w:p>
+      <w:pPr>
+        <w:jc w:val="center"/>
+        <w:sectPr>
+          <w:pgSz w:w="11910" w:h="16840"/>
+          <w:pgMar w:top="1340" w:right="940" w:bottom="980" w:left="1260" w:header="0" w:footer="783" w:gutter="0"/>
+          <w:cols w:space="720"/>
+        </w:sectPr>
+      </w:pPr>
+      <w:r>
+        <w:rPr>
+          <w:noProof/>
+        </w:rPr>
+        <w:drawing>
+          <wp:inline distT="0" distB="0" distL="0" distR="0" wp14:anchorId="59966C60" wp14:editId="7AC88EE4">
+            <wp:extent cx="6165850" cy="3548380"/>
+            <wp:effectExtent l="0" t="0" r="6350" b="0"/>
+            <wp:docPr id="12" name="Picture 12" descr="Graphical user interface, application, table&#10;&#10;Description automatically generated"/>
+            <wp:cNvGraphicFramePr>
+              <a:graphicFrameLocks xmlns:a="http://schemas.openxmlformats.org/drawingml/2006/main" noChangeAspect="1"/>
+            </wp:cNvGraphicFramePr>
+            <a:graphic xmlns:a="http://schemas.openxmlformats.org/drawingml/2006/main">
+              <a:graphicData uri="http://schemas.openxmlformats.org/drawingml/2006/picture">
+                <pic:pic xmlns:pic="http://schemas.openxmlformats.org/drawingml/2006/picture">
+                  <pic:nvPicPr>
+                    <pic:cNvPr id="12" name="Picture 12" descr="Graphical user interface, application, table&#10;&#10;Description automatically generated"/>
+                    <pic:cNvPicPr>
+                      <a:picLocks noChangeAspect="1" noChangeArrowheads="1"/>
+                    </pic:cNvPicPr>
+                  </pic:nvPicPr>
+                  <pic:blipFill>
+                    <a:blip r:embed="rId11" cstate="print">
+                      <a:extLst>
+                        <a:ext uri="{28A0092B-C50C-407E-A947-70E740481C1C}">
+                          <a14:useLocalDpi xmlns:a14="http://schemas.microsoft.com/office/drawing/2010/main" val="0"/>
+                        </a:ext>
+                      </a:extLst>
+                    </a:blip>
+                    <a:srcRect/>
+                    <a:stretch>
+                      <a:fillRect/>
+                    </a:stretch>
+                  </pic:blipFill>
+                  <pic:spPr bwMode="auto">
+                    <a:xfrm>
+                      <a:off x="0" y="0"/>
+                      <a:ext cx="6165850" cy="3548380"/>
+                    </a:xfrm>
+                    <a:prstGeom prst="rect">
+                      <a:avLst/>
+                    </a:prstGeom>
+                    <a:noFill/>
+                    <a:ln>
+                      <a:noFill/>
+                    </a:ln>
+                  </pic:spPr>
+                </pic:pic>
+              </a:graphicData>
+            </a:graphic>
+          </wp:inline>
+        </w:drawing>
+      </w:r>
+    </w:p>
+    <w:p>
+      <w:pPr>
+        <w:rPr>
+          <w:sz w:val="14"/>
+        </w:rPr>
+        <w:sectPr>
+          <w:pgSz w:w="11910" w:h="16840"/>
+          <w:pgMar w:top="1340" w:right="940" w:bottom="980" w:left="1260" w:header="0" w:footer="783" w:gutter="0"/>
+          <w:cols w:space="720"/>
+        </w:sectPr>
+      </w:pPr>
+    </w:p>
+    <w:p>
+      <w:pPr>
+        <w:pStyle w:val="BodyText"/>
+      </w:pPr>
+    </w:p>
     <w:sectPr>
       <w:pgSz w:w="12240" w:h="15840"/>
       <w:pgMar w:top="1440" w:right="1440" w:bottom="1440" w:left="1440" w:header="720" w:footer="720" w:gutter="0"/>
@@ -5229,6 +6477,155 @@
     </w:lvl>
   </w:abstractNum>
   <w:abstractNum w:abstractNumId="4" w15:restartNumberingAfterBreak="0">
+    <w:nsid w:val="0D396660"/>
+    <w:multiLevelType w:val="multilevel"/>
+    <w:tmpl w:val="74E85DF4"/>
+    <w:lvl w:ilvl="0">
+      <w:start w:val="1"/>
+      <w:numFmt w:val="bullet"/>
+      <w:lvlText w:val=""/>
+      <w:lvlJc w:val="left"/>
+      <w:pPr>
+        <w:tabs>
+          <w:tab w:val="num" w:pos="720"/>
+        </w:tabs>
+        <w:ind w:left="720" w:hanging="360"/>
+      </w:pPr>
+      <w:rPr>
+        <w:rFonts w:ascii="Symbol" w:hAnsi="Symbol" w:hint="default"/>
+        <w:sz w:val="20"/>
+      </w:rPr>
+    </w:lvl>
+    <w:lvl w:ilvl="1" w:tentative="1">
+      <w:start w:val="1"/>
+      <w:numFmt w:val="bullet"/>
+      <w:lvlText w:val="o"/>
+      <w:lvlJc w:val="left"/>
+      <w:pPr>
+        <w:tabs>
+          <w:tab w:val="num" w:pos="1440"/>
+        </w:tabs>
+        <w:ind w:left="1440" w:hanging="360"/>
+      </w:pPr>
+      <w:rPr>
+        <w:rFonts w:ascii="Courier New" w:hAnsi="Courier New" w:hint="default"/>
+        <w:sz w:val="20"/>
+      </w:rPr>
+    </w:lvl>
+    <w:lvl w:ilvl="2" w:tentative="1">
+      <w:start w:val="1"/>
+      <w:numFmt w:val="bullet"/>
+      <w:lvlText w:val=""/>
+      <w:lvlJc w:val="left"/>
+      <w:pPr>
+        <w:tabs>
+          <w:tab w:val="num" w:pos="2160"/>
+        </w:tabs>
+        <w:ind w:left="2160" w:hanging="360"/>
+      </w:pPr>
+      <w:rPr>
+        <w:rFonts w:ascii="Wingdings" w:hAnsi="Wingdings" w:hint="default"/>
+        <w:sz w:val="20"/>
+      </w:rPr>
+    </w:lvl>
+    <w:lvl w:ilvl="3" w:tentative="1">
+      <w:start w:val="1"/>
+      <w:numFmt w:val="bullet"/>
+      <w:lvlText w:val=""/>
+      <w:lvlJc w:val="left"/>
+      <w:pPr>
+        <w:tabs>
+          <w:tab w:val="num" w:pos="2880"/>
+        </w:tabs>
+        <w:ind w:left="2880" w:hanging="360"/>
+      </w:pPr>
+      <w:rPr>
+        <w:rFonts w:ascii="Wingdings" w:hAnsi="Wingdings" w:hint="default"/>
+        <w:sz w:val="20"/>
+      </w:rPr>
+    </w:lvl>
+    <w:lvl w:ilvl="4" w:tentative="1">
+      <w:start w:val="1"/>
+      <w:numFmt w:val="bullet"/>
+      <w:lvlText w:val=""/>
+      <w:lvlJc w:val="left"/>
+      <w:pPr>
+        <w:tabs>
+          <w:tab w:val="num" w:pos="3600"/>
+        </w:tabs>
+        <w:ind w:left="3600" w:hanging="360"/>
+      </w:pPr>
+      <w:rPr>
+        <w:rFonts w:ascii="Wingdings" w:hAnsi="Wingdings" w:hint="default"/>
+        <w:sz w:val="20"/>
+      </w:rPr>
+    </w:lvl>
+    <w:lvl w:ilvl="5" w:tentative="1">
+      <w:start w:val="1"/>
+      <w:numFmt w:val="bullet"/>
+      <w:lvlText w:val=""/>
+      <w:lvlJc w:val="left"/>
+      <w:pPr>
+        <w:tabs>
+          <w:tab w:val="num" w:pos="4320"/>
+        </w:tabs>
+        <w:ind w:left="4320" w:hanging="360"/>
+      </w:pPr>
+      <w:rPr>
+        <w:rFonts w:ascii="Wingdings" w:hAnsi="Wingdings" w:hint="default"/>
+        <w:sz w:val="20"/>
+      </w:rPr>
+    </w:lvl>
+    <w:lvl w:ilvl="6" w:tentative="1">
+      <w:start w:val="1"/>
+      <w:numFmt w:val="bullet"/>
+      <w:lvlText w:val=""/>
+      <w:lvlJc w:val="left"/>
+      <w:pPr>
+        <w:tabs>
+          <w:tab w:val="num" w:pos="5040"/>
+        </w:tabs>
+        <w:ind w:left="5040" w:hanging="360"/>
+      </w:pPr>
+      <w:rPr>
+        <w:rFonts w:ascii="Wingdings" w:hAnsi="Wingdings" w:hint="default"/>
+        <w:sz w:val="20"/>
+      </w:rPr>
+    </w:lvl>
+    <w:lvl w:ilvl="7" w:tentative="1">
+      <w:start w:val="1"/>
+      <w:numFmt w:val="bullet"/>
+      <w:lvlText w:val=""/>
+      <w:lvlJc w:val="left"/>
+      <w:pPr>
+        <w:tabs>
+          <w:tab w:val="num" w:pos="5760"/>
+        </w:tabs>
+        <w:ind w:left="5760" w:hanging="360"/>
+      </w:pPr>
+      <w:rPr>
+        <w:rFonts w:ascii="Wingdings" w:hAnsi="Wingdings" w:hint="default"/>
+        <w:sz w:val="20"/>
+      </w:rPr>
+    </w:lvl>
+    <w:lvl w:ilvl="8" w:tentative="1">
+      <w:start w:val="1"/>
+      <w:numFmt w:val="bullet"/>
+      <w:lvlText w:val=""/>
+      <w:lvlJc w:val="left"/>
+      <w:pPr>
+        <w:tabs>
+          <w:tab w:val="num" w:pos="6480"/>
+        </w:tabs>
+        <w:ind w:left="6480" w:hanging="360"/>
+      </w:pPr>
+      <w:rPr>
+        <w:rFonts w:ascii="Wingdings" w:hAnsi="Wingdings" w:hint="default"/>
+        <w:sz w:val="20"/>
+      </w:rPr>
+    </w:lvl>
+  </w:abstractNum>
+  <w:abstractNum w:abstractNumId="5" w15:restartNumberingAfterBreak="0">
     <w:nsid w:val="0F6A7FB5"/>
     <w:multiLevelType w:val="hybridMultilevel"/>
     <w:tmpl w:val="32FAFBF0"/>
@@ -5341,7 +6738,7 @@
       </w:rPr>
     </w:lvl>
   </w:abstractNum>
-  <w:abstractNum w:abstractNumId="5" w15:restartNumberingAfterBreak="0">
+  <w:abstractNum w:abstractNumId="6" w15:restartNumberingAfterBreak="0">
     <w:nsid w:val="1482775B"/>
     <w:multiLevelType w:val="multilevel"/>
     <w:tmpl w:val="F734152E"/>
@@ -5436,7 +6833,156 @@
       </w:pPr>
     </w:lvl>
   </w:abstractNum>
-  <w:abstractNum w:abstractNumId="6" w15:restartNumberingAfterBreak="0">
+  <w:abstractNum w:abstractNumId="7" w15:restartNumberingAfterBreak="0">
+    <w:nsid w:val="14954799"/>
+    <w:multiLevelType w:val="multilevel"/>
+    <w:tmpl w:val="DE561376"/>
+    <w:lvl w:ilvl="0">
+      <w:start w:val="1"/>
+      <w:numFmt w:val="bullet"/>
+      <w:lvlText w:val=""/>
+      <w:lvlJc w:val="left"/>
+      <w:pPr>
+        <w:tabs>
+          <w:tab w:val="num" w:pos="720"/>
+        </w:tabs>
+        <w:ind w:left="720" w:hanging="360"/>
+      </w:pPr>
+      <w:rPr>
+        <w:rFonts w:ascii="Symbol" w:hAnsi="Symbol" w:hint="default"/>
+        <w:sz w:val="20"/>
+      </w:rPr>
+    </w:lvl>
+    <w:lvl w:ilvl="1" w:tentative="1">
+      <w:start w:val="1"/>
+      <w:numFmt w:val="bullet"/>
+      <w:lvlText w:val="o"/>
+      <w:lvlJc w:val="left"/>
+      <w:pPr>
+        <w:tabs>
+          <w:tab w:val="num" w:pos="1440"/>
+        </w:tabs>
+        <w:ind w:left="1440" w:hanging="360"/>
+      </w:pPr>
+      <w:rPr>
+        <w:rFonts w:ascii="Courier New" w:hAnsi="Courier New" w:hint="default"/>
+        <w:sz w:val="20"/>
+      </w:rPr>
+    </w:lvl>
+    <w:lvl w:ilvl="2" w:tentative="1">
+      <w:start w:val="1"/>
+      <w:numFmt w:val="bullet"/>
+      <w:lvlText w:val=""/>
+      <w:lvlJc w:val="left"/>
+      <w:pPr>
+        <w:tabs>
+          <w:tab w:val="num" w:pos="2160"/>
+        </w:tabs>
+        <w:ind w:left="2160" w:hanging="360"/>
+      </w:pPr>
+      <w:rPr>
+        <w:rFonts w:ascii="Wingdings" w:hAnsi="Wingdings" w:hint="default"/>
+        <w:sz w:val="20"/>
+      </w:rPr>
+    </w:lvl>
+    <w:lvl w:ilvl="3" w:tentative="1">
+      <w:start w:val="1"/>
+      <w:numFmt w:val="bullet"/>
+      <w:lvlText w:val=""/>
+      <w:lvlJc w:val="left"/>
+      <w:pPr>
+        <w:tabs>
+          <w:tab w:val="num" w:pos="2880"/>
+        </w:tabs>
+        <w:ind w:left="2880" w:hanging="360"/>
+      </w:pPr>
+      <w:rPr>
+        <w:rFonts w:ascii="Wingdings" w:hAnsi="Wingdings" w:hint="default"/>
+        <w:sz w:val="20"/>
+      </w:rPr>
+    </w:lvl>
+    <w:lvl w:ilvl="4" w:tentative="1">
+      <w:start w:val="1"/>
+      <w:numFmt w:val="bullet"/>
+      <w:lvlText w:val=""/>
+      <w:lvlJc w:val="left"/>
+      <w:pPr>
+        <w:tabs>
+          <w:tab w:val="num" w:pos="3600"/>
+        </w:tabs>
+        <w:ind w:left="3600" w:hanging="360"/>
+      </w:pPr>
+      <w:rPr>
+        <w:rFonts w:ascii="Wingdings" w:hAnsi="Wingdings" w:hint="default"/>
+        <w:sz w:val="20"/>
+      </w:rPr>
+    </w:lvl>
+    <w:lvl w:ilvl="5" w:tentative="1">
+      <w:start w:val="1"/>
+      <w:numFmt w:val="bullet"/>
+      <w:lvlText w:val=""/>
+      <w:lvlJc w:val="left"/>
+      <w:pPr>
+        <w:tabs>
+          <w:tab w:val="num" w:pos="4320"/>
+        </w:tabs>
+        <w:ind w:left="4320" w:hanging="360"/>
+      </w:pPr>
+      <w:rPr>
+        <w:rFonts w:ascii="Wingdings" w:hAnsi="Wingdings" w:hint="default"/>
+        <w:sz w:val="20"/>
+      </w:rPr>
+    </w:lvl>
+    <w:lvl w:ilvl="6" w:tentative="1">
+      <w:start w:val="1"/>
+      <w:numFmt w:val="bullet"/>
+      <w:lvlText w:val=""/>
+      <w:lvlJc w:val="left"/>
+      <w:pPr>
+        <w:tabs>
+          <w:tab w:val="num" w:pos="5040"/>
+        </w:tabs>
+        <w:ind w:left="5040" w:hanging="360"/>
+      </w:pPr>
+      <w:rPr>
+        <w:rFonts w:ascii="Wingdings" w:hAnsi="Wingdings" w:hint="default"/>
+        <w:sz w:val="20"/>
+      </w:rPr>
+    </w:lvl>
+    <w:lvl w:ilvl="7" w:tentative="1">
+      <w:start w:val="1"/>
+      <w:numFmt w:val="bullet"/>
+      <w:lvlText w:val=""/>
+      <w:lvlJc w:val="left"/>
+      <w:pPr>
+        <w:tabs>
+          <w:tab w:val="num" w:pos="5760"/>
+        </w:tabs>
+        <w:ind w:left="5760" w:hanging="360"/>
+      </w:pPr>
+      <w:rPr>
+        <w:rFonts w:ascii="Wingdings" w:hAnsi="Wingdings" w:hint="default"/>
+        <w:sz w:val="20"/>
+      </w:rPr>
+    </w:lvl>
+    <w:lvl w:ilvl="8" w:tentative="1">
+      <w:start w:val="1"/>
+      <w:numFmt w:val="bullet"/>
+      <w:lvlText w:val=""/>
+      <w:lvlJc w:val="left"/>
+      <w:pPr>
+        <w:tabs>
+          <w:tab w:val="num" w:pos="6480"/>
+        </w:tabs>
+        <w:ind w:left="6480" w:hanging="360"/>
+      </w:pPr>
+      <w:rPr>
+        <w:rFonts w:ascii="Wingdings" w:hAnsi="Wingdings" w:hint="default"/>
+        <w:sz w:val="20"/>
+      </w:rPr>
+    </w:lvl>
+  </w:abstractNum>
+  <w:abstractNum w:abstractNumId="8" w15:restartNumberingAfterBreak="0">
     <w:nsid w:val="16631988"/>
     <w:multiLevelType w:val="hybridMultilevel"/>
     <w:tmpl w:val="3BA494A0"/>
@@ -5548,7 +7094,7 @@
       </w:rPr>
     </w:lvl>
   </w:abstractNum>
-  <w:abstractNum w:abstractNumId="7" w15:restartNumberingAfterBreak="0">
+  <w:abstractNum w:abstractNumId="9" w15:restartNumberingAfterBreak="0">
     <w:nsid w:val="19614DF8"/>
     <w:multiLevelType w:val="multilevel"/>
     <w:tmpl w:val="E20A4516"/>
@@ -5697,7 +7243,7 @@
       </w:rPr>
     </w:lvl>
   </w:abstractNum>
-  <w:abstractNum w:abstractNumId="8" w15:restartNumberingAfterBreak="0">
+  <w:abstractNum w:abstractNumId="10" w15:restartNumberingAfterBreak="0">
     <w:nsid w:val="1B733E52"/>
     <w:multiLevelType w:val="hybridMultilevel"/>
     <w:tmpl w:val="1B3C3742"/>
@@ -5809,7 +7355,7 @@
       </w:rPr>
     </w:lvl>
   </w:abstractNum>
-  <w:abstractNum w:abstractNumId="9" w15:restartNumberingAfterBreak="0">
+  <w:abstractNum w:abstractNumId="11" w15:restartNumberingAfterBreak="0">
     <w:nsid w:val="205E7B6B"/>
     <w:multiLevelType w:val="multilevel"/>
     <w:tmpl w:val="FC96AE10"/>
@@ -5958,7 +7504,7 @@
       </w:rPr>
     </w:lvl>
   </w:abstractNum>
-  <w:abstractNum w:abstractNumId="10" w15:restartNumberingAfterBreak="0">
+  <w:abstractNum w:abstractNumId="12" w15:restartNumberingAfterBreak="0">
     <w:nsid w:val="22F250A9"/>
     <w:multiLevelType w:val="hybridMultilevel"/>
     <w:tmpl w:val="BC9E9BBC"/>
@@ -6070,7 +7616,7 @@
       </w:rPr>
     </w:lvl>
   </w:abstractNum>
-  <w:abstractNum w:abstractNumId="11" w15:restartNumberingAfterBreak="0">
+  <w:abstractNum w:abstractNumId="13" w15:restartNumberingAfterBreak="0">
     <w:nsid w:val="24854694"/>
     <w:multiLevelType w:val="multilevel"/>
     <w:tmpl w:val="CB44A2EA"/>
@@ -6219,7 +7765,7 @@
       </w:rPr>
     </w:lvl>
   </w:abstractNum>
-  <w:abstractNum w:abstractNumId="12" w15:restartNumberingAfterBreak="0">
+  <w:abstractNum w:abstractNumId="14" w15:restartNumberingAfterBreak="0">
     <w:nsid w:val="26096BA7"/>
     <w:multiLevelType w:val="hybridMultilevel"/>
     <w:tmpl w:val="42FE7A6C"/>
@@ -6331,7 +7877,7 @@
       </w:rPr>
     </w:lvl>
   </w:abstractNum>
-  <w:abstractNum w:abstractNumId="13" w15:restartNumberingAfterBreak="0">
+  <w:abstractNum w:abstractNumId="15" w15:restartNumberingAfterBreak="0">
     <w:nsid w:val="27CC6A31"/>
     <w:multiLevelType w:val="multilevel"/>
     <w:tmpl w:val="358C956C"/>
@@ -6480,7 +8026,7 @@
       </w:rPr>
     </w:lvl>
   </w:abstractNum>
-  <w:abstractNum w:abstractNumId="14" w15:restartNumberingAfterBreak="0">
+  <w:abstractNum w:abstractNumId="16" w15:restartNumberingAfterBreak="0">
     <w:nsid w:val="28230CC3"/>
     <w:multiLevelType w:val="multilevel"/>
     <w:tmpl w:val="75FA6DD4"/>
@@ -6629,7 +8175,7 @@
       </w:rPr>
     </w:lvl>
   </w:abstractNum>
-  <w:abstractNum w:abstractNumId="15" w15:restartNumberingAfterBreak="0">
+  <w:abstractNum w:abstractNumId="17" w15:restartNumberingAfterBreak="0">
     <w:nsid w:val="29E21035"/>
     <w:multiLevelType w:val="hybridMultilevel"/>
     <w:tmpl w:val="CA50034C"/>
@@ -6741,7 +8287,7 @@
       </w:rPr>
     </w:lvl>
   </w:abstractNum>
-  <w:abstractNum w:abstractNumId="16" w15:restartNumberingAfterBreak="0">
+  <w:abstractNum w:abstractNumId="18" w15:restartNumberingAfterBreak="0">
     <w:nsid w:val="2A790E0F"/>
     <w:multiLevelType w:val="hybridMultilevel"/>
     <w:tmpl w:val="0B7A88B8"/>
@@ -6854,7 +8400,7 @@
       </w:rPr>
     </w:lvl>
   </w:abstractNum>
-  <w:abstractNum w:abstractNumId="17" w15:restartNumberingAfterBreak="0">
+  <w:abstractNum w:abstractNumId="19" w15:restartNumberingAfterBreak="0">
     <w:nsid w:val="2C4F0139"/>
     <w:multiLevelType w:val="multilevel"/>
     <w:tmpl w:val="100012C8"/>
@@ -7003,7 +8549,7 @@
       </w:rPr>
     </w:lvl>
   </w:abstractNum>
-  <w:abstractNum w:abstractNumId="18" w15:restartNumberingAfterBreak="0">
+  <w:abstractNum w:abstractNumId="20" w15:restartNumberingAfterBreak="0">
     <w:nsid w:val="2EA51967"/>
     <w:multiLevelType w:val="hybridMultilevel"/>
     <w:tmpl w:val="52DAD8CA"/>
@@ -7115,7 +8661,7 @@
       </w:rPr>
     </w:lvl>
   </w:abstractNum>
-  <w:abstractNum w:abstractNumId="19" w15:restartNumberingAfterBreak="0">
+  <w:abstractNum w:abstractNumId="21" w15:restartNumberingAfterBreak="0">
     <w:nsid w:val="386C3F3C"/>
     <w:multiLevelType w:val="multilevel"/>
     <w:tmpl w:val="41FCF3E0"/>
@@ -7264,7 +8810,156 @@
       </w:rPr>
     </w:lvl>
   </w:abstractNum>
-  <w:abstractNum w:abstractNumId="20" w15:restartNumberingAfterBreak="0">
+  <w:abstractNum w:abstractNumId="22" w15:restartNumberingAfterBreak="0">
+    <w:nsid w:val="38BE17B5"/>
+    <w:multiLevelType w:val="multilevel"/>
+    <w:tmpl w:val="542ECB7E"/>
+    <w:lvl w:ilvl="0">
+      <w:start w:val="1"/>
+      <w:numFmt w:val="bullet"/>
+      <w:lvlText w:val=""/>
+      <w:lvlJc w:val="left"/>
+      <w:pPr>
+        <w:tabs>
+          <w:tab w:val="num" w:pos="720"/>
+        </w:tabs>
+        <w:ind w:left="720" w:hanging="360"/>
+      </w:pPr>
+      <w:rPr>
+        <w:rFonts w:ascii="Symbol" w:hAnsi="Symbol" w:hint="default"/>
+        <w:sz w:val="20"/>
+      </w:rPr>
+    </w:lvl>
+    <w:lvl w:ilvl="1" w:tentative="1">
+      <w:start w:val="1"/>
+      <w:numFmt w:val="bullet"/>
+      <w:lvlText w:val="o"/>
+      <w:lvlJc w:val="left"/>
+      <w:pPr>
+        <w:tabs>
+          <w:tab w:val="num" w:pos="1440"/>
+        </w:tabs>
+        <w:ind w:left="1440" w:hanging="360"/>
+      </w:pPr>
+      <w:rPr>
+        <w:rFonts w:ascii="Courier New" w:hAnsi="Courier New" w:hint="default"/>
+        <w:sz w:val="20"/>
+      </w:rPr>
+    </w:lvl>
+    <w:lvl w:ilvl="2" w:tentative="1">
+      <w:start w:val="1"/>
+      <w:numFmt w:val="bullet"/>
+      <w:lvlText w:val=""/>
+      <w:lvlJc w:val="left"/>
+      <w:pPr>
+        <w:tabs>
+          <w:tab w:val="num" w:pos="2160"/>
+        </w:tabs>
+        <w:ind w:left="2160" w:hanging="360"/>
+      </w:pPr>
+      <w:rPr>
+        <w:rFonts w:ascii="Wingdings" w:hAnsi="Wingdings" w:hint="default"/>
+        <w:sz w:val="20"/>
+      </w:rPr>
+    </w:lvl>
+    <w:lvl w:ilvl="3" w:tentative="1">
+      <w:start w:val="1"/>
+      <w:numFmt w:val="bullet"/>
+      <w:lvlText w:val=""/>
+      <w:lvlJc w:val="left"/>
+      <w:pPr>
+        <w:tabs>
+          <w:tab w:val="num" w:pos="2880"/>
+        </w:tabs>
+        <w:ind w:left="2880" w:hanging="360"/>
+      </w:pPr>
+      <w:rPr>
+        <w:rFonts w:ascii="Wingdings" w:hAnsi="Wingdings" w:hint="default"/>
+        <w:sz w:val="20"/>
+      </w:rPr>
+    </w:lvl>
+    <w:lvl w:ilvl="4" w:tentative="1">
+      <w:start w:val="1"/>
+      <w:numFmt w:val="bullet"/>
+      <w:lvlText w:val=""/>
+      <w:lvlJc w:val="left"/>
+      <w:pPr>
+        <w:tabs>
+          <w:tab w:val="num" w:pos="3600"/>
+        </w:tabs>
+        <w:ind w:left="3600" w:hanging="360"/>
+      </w:pPr>
+      <w:rPr>
+        <w:rFonts w:ascii="Wingdings" w:hAnsi="Wingdings" w:hint="default"/>
+        <w:sz w:val="20"/>
+      </w:rPr>
+    </w:lvl>
+    <w:lvl w:ilvl="5" w:tentative="1">
+      <w:start w:val="1"/>
+      <w:numFmt w:val="bullet"/>
+      <w:lvlText w:val=""/>
+      <w:lvlJc w:val="left"/>
+      <w:pPr>
+        <w:tabs>
+          <w:tab w:val="num" w:pos="4320"/>
+        </w:tabs>
+        <w:ind w:left="4320" w:hanging="360"/>
+      </w:pPr>
+      <w:rPr>
+        <w:rFonts w:ascii="Wingdings" w:hAnsi="Wingdings" w:hint="default"/>
+        <w:sz w:val="20"/>
+      </w:rPr>
+    </w:lvl>
+    <w:lvl w:ilvl="6" w:tentative="1">
+      <w:start w:val="1"/>
+      <w:numFmt w:val="bullet"/>
+      <w:lvlText w:val=""/>
+      <w:lvlJc w:val="left"/>
+      <w:pPr>
+        <w:tabs>
+          <w:tab w:val="num" w:pos="5040"/>
+        </w:tabs>
+        <w:ind w:left="5040" w:hanging="360"/>
+      </w:pPr>
+      <w:rPr>
+        <w:rFonts w:ascii="Wingdings" w:hAnsi="Wingdings" w:hint="default"/>
+        <w:sz w:val="20"/>
+      </w:rPr>
+    </w:lvl>
+    <w:lvl w:ilvl="7" w:tentative="1">
+      <w:start w:val="1"/>
+      <w:numFmt w:val="bullet"/>
+      <w:lvlText w:val=""/>
+      <w:lvlJc w:val="left"/>
+      <w:pPr>
+        <w:tabs>
+          <w:tab w:val="num" w:pos="5760"/>
+        </w:tabs>
+        <w:ind w:left="5760" w:hanging="360"/>
+      </w:pPr>
+      <w:rPr>
+        <w:rFonts w:ascii="Wingdings" w:hAnsi="Wingdings" w:hint="default"/>
+        <w:sz w:val="20"/>
+      </w:rPr>
+    </w:lvl>
+    <w:lvl w:ilvl="8" w:tentative="1">
+      <w:start w:val="1"/>
+      <w:numFmt w:val="bullet"/>
+      <w:lvlText w:val=""/>
+      <w:lvlJc w:val="left"/>
+      <w:pPr>
+        <w:tabs>
+          <w:tab w:val="num" w:pos="6480"/>
+        </w:tabs>
+        <w:ind w:left="6480" w:hanging="360"/>
+      </w:pPr>
+      <w:rPr>
+        <w:rFonts w:ascii="Wingdings" w:hAnsi="Wingdings" w:hint="default"/>
+        <w:sz w:val="20"/>
+      </w:rPr>
+    </w:lvl>
+  </w:abstractNum>
+  <w:abstractNum w:abstractNumId="23" w15:restartNumberingAfterBreak="0">
     <w:nsid w:val="3A785660"/>
     <w:multiLevelType w:val="hybridMultilevel"/>
     <w:tmpl w:val="C622B916"/>
@@ -7376,7 +9071,156 @@
       </w:rPr>
     </w:lvl>
   </w:abstractNum>
-  <w:abstractNum w:abstractNumId="21" w15:restartNumberingAfterBreak="0">
+  <w:abstractNum w:abstractNumId="24" w15:restartNumberingAfterBreak="0">
+    <w:nsid w:val="3B625F48"/>
+    <w:multiLevelType w:val="multilevel"/>
+    <w:tmpl w:val="1F289A6E"/>
+    <w:lvl w:ilvl="0">
+      <w:start w:val="1"/>
+      <w:numFmt w:val="bullet"/>
+      <w:lvlText w:val=""/>
+      <w:lvlJc w:val="left"/>
+      <w:pPr>
+        <w:tabs>
+          <w:tab w:val="num" w:pos="720"/>
+        </w:tabs>
+        <w:ind w:left="720" w:hanging="360"/>
+      </w:pPr>
+      <w:rPr>
+        <w:rFonts w:ascii="Symbol" w:hAnsi="Symbol" w:hint="default"/>
+        <w:sz w:val="20"/>
+      </w:rPr>
+    </w:lvl>
+    <w:lvl w:ilvl="1" w:tentative="1">
+      <w:start w:val="1"/>
+      <w:numFmt w:val="bullet"/>
+      <w:lvlText w:val="o"/>
+      <w:lvlJc w:val="left"/>
+      <w:pPr>
+        <w:tabs>
+          <w:tab w:val="num" w:pos="1440"/>
+        </w:tabs>
+        <w:ind w:left="1440" w:hanging="360"/>
+      </w:pPr>
+      <w:rPr>
+        <w:rFonts w:ascii="Courier New" w:hAnsi="Courier New" w:hint="default"/>
+        <w:sz w:val="20"/>
+      </w:rPr>
+    </w:lvl>
+    <w:lvl w:ilvl="2" w:tentative="1">
+      <w:start w:val="1"/>
+      <w:numFmt w:val="bullet"/>
+      <w:lvlText w:val=""/>
+      <w:lvlJc w:val="left"/>
+      <w:pPr>
+        <w:tabs>
+          <w:tab w:val="num" w:pos="2160"/>
+        </w:tabs>
+        <w:ind w:left="2160" w:hanging="360"/>
+      </w:pPr>
+      <w:rPr>
+        <w:rFonts w:ascii="Wingdings" w:hAnsi="Wingdings" w:hint="default"/>
+        <w:sz w:val="20"/>
+      </w:rPr>
+    </w:lvl>
+    <w:lvl w:ilvl="3" w:tentative="1">
+      <w:start w:val="1"/>
+      <w:numFmt w:val="bullet"/>
+      <w:lvlText w:val=""/>
+      <w:lvlJc w:val="left"/>
+      <w:pPr>
+        <w:tabs>
+          <w:tab w:val="num" w:pos="2880"/>
+        </w:tabs>
+        <w:ind w:left="2880" w:hanging="360"/>
+      </w:pPr>
+      <w:rPr>
+        <w:rFonts w:ascii="Wingdings" w:hAnsi="Wingdings" w:hint="default"/>
+        <w:sz w:val="20"/>
+      </w:rPr>
+    </w:lvl>
+    <w:lvl w:ilvl="4" w:tentative="1">
+      <w:start w:val="1"/>
+      <w:numFmt w:val="bullet"/>
+      <w:lvlText w:val=""/>
+      <w:lvlJc w:val="left"/>
+      <w:pPr>
+        <w:tabs>
+          <w:tab w:val="num" w:pos="3600"/>
+        </w:tabs>
+        <w:ind w:left="3600" w:hanging="360"/>
+      </w:pPr>
+      <w:rPr>
+        <w:rFonts w:ascii="Wingdings" w:hAnsi="Wingdings" w:hint="default"/>
+        <w:sz w:val="20"/>
+      </w:rPr>
+    </w:lvl>
+    <w:lvl w:ilvl="5" w:tentative="1">
+      <w:start w:val="1"/>
+      <w:numFmt w:val="bullet"/>
+      <w:lvlText w:val=""/>
+      <w:lvlJc w:val="left"/>
+      <w:pPr>
+        <w:tabs>
+          <w:tab w:val="num" w:pos="4320"/>
+        </w:tabs>
+        <w:ind w:left="4320" w:hanging="360"/>
+      </w:pPr>
+      <w:rPr>
+        <w:rFonts w:ascii="Wingdings" w:hAnsi="Wingdings" w:hint="default"/>
+        <w:sz w:val="20"/>
+      </w:rPr>
+    </w:lvl>
+    <w:lvl w:ilvl="6" w:tentative="1">
+      <w:start w:val="1"/>
+      <w:numFmt w:val="bullet"/>
+      <w:lvlText w:val=""/>
+      <w:lvlJc w:val="left"/>
+      <w:pPr>
+        <w:tabs>
+          <w:tab w:val="num" w:pos="5040"/>
+        </w:tabs>
+        <w:ind w:left="5040" w:hanging="360"/>
+      </w:pPr>
+      <w:rPr>
+        <w:rFonts w:ascii="Wingdings" w:hAnsi="Wingdings" w:hint="default"/>
+        <w:sz w:val="20"/>
+      </w:rPr>
+    </w:lvl>
+    <w:lvl w:ilvl="7" w:tentative="1">
+      <w:start w:val="1"/>
+      <w:numFmt w:val="bullet"/>
+      <w:lvlText w:val=""/>
+      <w:lvlJc w:val="left"/>
+      <w:pPr>
+        <w:tabs>
+          <w:tab w:val="num" w:pos="5760"/>
+        </w:tabs>
+        <w:ind w:left="5760" w:hanging="360"/>
+      </w:pPr>
+      <w:rPr>
+        <w:rFonts w:ascii="Wingdings" w:hAnsi="Wingdings" w:hint="default"/>
+        <w:sz w:val="20"/>
+      </w:rPr>
+    </w:lvl>
+    <w:lvl w:ilvl="8" w:tentative="1">
+      <w:start w:val="1"/>
+      <w:numFmt w:val="bullet"/>
+      <w:lvlText w:val=""/>
+      <w:lvlJc w:val="left"/>
+      <w:pPr>
+        <w:tabs>
+          <w:tab w:val="num" w:pos="6480"/>
+        </w:tabs>
+        <w:ind w:left="6480" w:hanging="360"/>
+      </w:pPr>
+      <w:rPr>
+        <w:rFonts w:ascii="Wingdings" w:hAnsi="Wingdings" w:hint="default"/>
+        <w:sz w:val="20"/>
+      </w:rPr>
+    </w:lvl>
+  </w:abstractNum>
+  <w:abstractNum w:abstractNumId="25" w15:restartNumberingAfterBreak="0">
     <w:nsid w:val="452A112E"/>
     <w:multiLevelType w:val="multilevel"/>
     <w:tmpl w:val="7FA41BBC"/>
@@ -7525,7 +9369,156 @@
       </w:rPr>
     </w:lvl>
   </w:abstractNum>
-  <w:abstractNum w:abstractNumId="22" w15:restartNumberingAfterBreak="0">
+  <w:abstractNum w:abstractNumId="26" w15:restartNumberingAfterBreak="0">
+    <w:nsid w:val="488A1B05"/>
+    <w:multiLevelType w:val="multilevel"/>
+    <w:tmpl w:val="97CAC392"/>
+    <w:lvl w:ilvl="0">
+      <w:start w:val="1"/>
+      <w:numFmt w:val="bullet"/>
+      <w:lvlText w:val=""/>
+      <w:lvlJc w:val="left"/>
+      <w:pPr>
+        <w:tabs>
+          <w:tab w:val="num" w:pos="720"/>
+        </w:tabs>
+        <w:ind w:left="720" w:hanging="360"/>
+      </w:pPr>
+      <w:rPr>
+        <w:rFonts w:ascii="Symbol" w:hAnsi="Symbol" w:hint="default"/>
+        <w:sz w:val="20"/>
+      </w:rPr>
+    </w:lvl>
+    <w:lvl w:ilvl="1" w:tentative="1">
+      <w:start w:val="1"/>
+      <w:numFmt w:val="bullet"/>
+      <w:lvlText w:val="o"/>
+      <w:lvlJc w:val="left"/>
+      <w:pPr>
+        <w:tabs>
+          <w:tab w:val="num" w:pos="1440"/>
+        </w:tabs>
+        <w:ind w:left="1440" w:hanging="360"/>
+      </w:pPr>
+      <w:rPr>
+        <w:rFonts w:ascii="Courier New" w:hAnsi="Courier New" w:hint="default"/>
+        <w:sz w:val="20"/>
+      </w:rPr>
+    </w:lvl>
+    <w:lvl w:ilvl="2" w:tentative="1">
+      <w:start w:val="1"/>
+      <w:numFmt w:val="bullet"/>
+      <w:lvlText w:val=""/>
+      <w:lvlJc w:val="left"/>
+      <w:pPr>
+        <w:tabs>
+          <w:tab w:val="num" w:pos="2160"/>
+        </w:tabs>
+        <w:ind w:left="2160" w:hanging="360"/>
+      </w:pPr>
+      <w:rPr>
+        <w:rFonts w:ascii="Wingdings" w:hAnsi="Wingdings" w:hint="default"/>
+        <w:sz w:val="20"/>
+      </w:rPr>
+    </w:lvl>
+    <w:lvl w:ilvl="3" w:tentative="1">
+      <w:start w:val="1"/>
+      <w:numFmt w:val="bullet"/>
+      <w:lvlText w:val=""/>
+      <w:lvlJc w:val="left"/>
+      <w:pPr>
+        <w:tabs>
+          <w:tab w:val="num" w:pos="2880"/>
+        </w:tabs>
+        <w:ind w:left="2880" w:hanging="360"/>
+      </w:pPr>
+      <w:rPr>
+        <w:rFonts w:ascii="Wingdings" w:hAnsi="Wingdings" w:hint="default"/>
+        <w:sz w:val="20"/>
+      </w:rPr>
+    </w:lvl>
+    <w:lvl w:ilvl="4" w:tentative="1">
+      <w:start w:val="1"/>
+      <w:numFmt w:val="bullet"/>
+      <w:lvlText w:val=""/>
+      <w:lvlJc w:val="left"/>
+      <w:pPr>
+        <w:tabs>
+          <w:tab w:val="num" w:pos="3600"/>
+        </w:tabs>
+        <w:ind w:left="3600" w:hanging="360"/>
+      </w:pPr>
+      <w:rPr>
+        <w:rFonts w:ascii="Wingdings" w:hAnsi="Wingdings" w:hint="default"/>
+        <w:sz w:val="20"/>
+      </w:rPr>
+    </w:lvl>
+    <w:lvl w:ilvl="5" w:tentative="1">
+      <w:start w:val="1"/>
+      <w:numFmt w:val="bullet"/>
+      <w:lvlText w:val=""/>
+      <w:lvlJc w:val="left"/>
+      <w:pPr>
+        <w:tabs>
+          <w:tab w:val="num" w:pos="4320"/>
+        </w:tabs>
+        <w:ind w:left="4320" w:hanging="360"/>
+      </w:pPr>
+      <w:rPr>
+        <w:rFonts w:ascii="Wingdings" w:hAnsi="Wingdings" w:hint="default"/>
+        <w:sz w:val="20"/>
+      </w:rPr>
+    </w:lvl>
+    <w:lvl w:ilvl="6" w:tentative="1">
+      <w:start w:val="1"/>
+      <w:numFmt w:val="bullet"/>
+      <w:lvlText w:val=""/>
+      <w:lvlJc w:val="left"/>
+      <w:pPr>
+        <w:tabs>
+          <w:tab w:val="num" w:pos="5040"/>
+        </w:tabs>
+        <w:ind w:left="5040" w:hanging="360"/>
+      </w:pPr>
+      <w:rPr>
+        <w:rFonts w:ascii="Wingdings" w:hAnsi="Wingdings" w:hint="default"/>
+        <w:sz w:val="20"/>
+      </w:rPr>
+    </w:lvl>
+    <w:lvl w:ilvl="7" w:tentative="1">
+      <w:start w:val="1"/>
+      <w:numFmt w:val="bullet"/>
+      <w:lvlText w:val=""/>
+      <w:lvlJc w:val="left"/>
+      <w:pPr>
+        <w:tabs>
+          <w:tab w:val="num" w:pos="5760"/>
+        </w:tabs>
+        <w:ind w:left="5760" w:hanging="360"/>
+      </w:pPr>
+      <w:rPr>
+        <w:rFonts w:ascii="Wingdings" w:hAnsi="Wingdings" w:hint="default"/>
+        <w:sz w:val="20"/>
+      </w:rPr>
+    </w:lvl>
+    <w:lvl w:ilvl="8" w:tentative="1">
+      <w:start w:val="1"/>
+      <w:numFmt w:val="bullet"/>
+      <w:lvlText w:val=""/>
+      <w:lvlJc w:val="left"/>
+      <w:pPr>
+        <w:tabs>
+          <w:tab w:val="num" w:pos="6480"/>
+        </w:tabs>
+        <w:ind w:left="6480" w:hanging="360"/>
+      </w:pPr>
+      <w:rPr>
+        <w:rFonts w:ascii="Wingdings" w:hAnsi="Wingdings" w:hint="default"/>
+        <w:sz w:val="20"/>
+      </w:rPr>
+    </w:lvl>
+  </w:abstractNum>
+  <w:abstractNum w:abstractNumId="27" w15:restartNumberingAfterBreak="0">
     <w:nsid w:val="48DD1D27"/>
     <w:multiLevelType w:val="hybridMultilevel"/>
     <w:tmpl w:val="46FA4F12"/>
@@ -7638,7 +9631,156 @@
       </w:rPr>
     </w:lvl>
   </w:abstractNum>
-  <w:abstractNum w:abstractNumId="23" w15:restartNumberingAfterBreak="0">
+  <w:abstractNum w:abstractNumId="28" w15:restartNumberingAfterBreak="0">
+    <w:nsid w:val="4DA91943"/>
+    <w:multiLevelType w:val="multilevel"/>
+    <w:tmpl w:val="9650F388"/>
+    <w:lvl w:ilvl="0">
+      <w:start w:val="1"/>
+      <w:numFmt w:val="bullet"/>
+      <w:lvlText w:val=""/>
+      <w:lvlJc w:val="left"/>
+      <w:pPr>
+        <w:tabs>
+          <w:tab w:val="num" w:pos="720"/>
+        </w:tabs>
+        <w:ind w:left="720" w:hanging="360"/>
+      </w:pPr>
+      <w:rPr>
+        <w:rFonts w:ascii="Symbol" w:hAnsi="Symbol" w:hint="default"/>
+        <w:sz w:val="20"/>
+      </w:rPr>
+    </w:lvl>
+    <w:lvl w:ilvl="1" w:tentative="1">
+      <w:start w:val="1"/>
+      <w:numFmt w:val="bullet"/>
+      <w:lvlText w:val="o"/>
+      <w:lvlJc w:val="left"/>
+      <w:pPr>
+        <w:tabs>
+          <w:tab w:val="num" w:pos="1440"/>
+        </w:tabs>
+        <w:ind w:left="1440" w:hanging="360"/>
+      </w:pPr>
+      <w:rPr>
+        <w:rFonts w:ascii="Courier New" w:hAnsi="Courier New" w:hint="default"/>
+        <w:sz w:val="20"/>
+      </w:rPr>
+    </w:lvl>
+    <w:lvl w:ilvl="2" w:tentative="1">
+      <w:start w:val="1"/>
+      <w:numFmt w:val="bullet"/>
+      <w:lvlText w:val=""/>
+      <w:lvlJc w:val="left"/>
+      <w:pPr>
+        <w:tabs>
+          <w:tab w:val="num" w:pos="2160"/>
+        </w:tabs>
+        <w:ind w:left="2160" w:hanging="360"/>
+      </w:pPr>
+      <w:rPr>
+        <w:rFonts w:ascii="Wingdings" w:hAnsi="Wingdings" w:hint="default"/>
+        <w:sz w:val="20"/>
+      </w:rPr>
+    </w:lvl>
+    <w:lvl w:ilvl="3" w:tentative="1">
+      <w:start w:val="1"/>
+      <w:numFmt w:val="bullet"/>
+      <w:lvlText w:val=""/>
+      <w:lvlJc w:val="left"/>
+      <w:pPr>
+        <w:tabs>
+          <w:tab w:val="num" w:pos="2880"/>
+        </w:tabs>
+        <w:ind w:left="2880" w:hanging="360"/>
+      </w:pPr>
+      <w:rPr>
+        <w:rFonts w:ascii="Wingdings" w:hAnsi="Wingdings" w:hint="default"/>
+        <w:sz w:val="20"/>
+      </w:rPr>
+    </w:lvl>
+    <w:lvl w:ilvl="4" w:tentative="1">
+      <w:start w:val="1"/>
+      <w:numFmt w:val="bullet"/>
+      <w:lvlText w:val=""/>
+      <w:lvlJc w:val="left"/>
+      <w:pPr>
+        <w:tabs>
+          <w:tab w:val="num" w:pos="3600"/>
+        </w:tabs>
+        <w:ind w:left="3600" w:hanging="360"/>
+      </w:pPr>
+      <w:rPr>
+        <w:rFonts w:ascii="Wingdings" w:hAnsi="Wingdings" w:hint="default"/>
+        <w:sz w:val="20"/>
+      </w:rPr>
+    </w:lvl>
+    <w:lvl w:ilvl="5" w:tentative="1">
+      <w:start w:val="1"/>
+      <w:numFmt w:val="bullet"/>
+      <w:lvlText w:val=""/>
+      <w:lvlJc w:val="left"/>
+      <w:pPr>
+        <w:tabs>
+          <w:tab w:val="num" w:pos="4320"/>
+        </w:tabs>
+        <w:ind w:left="4320" w:hanging="360"/>
+      </w:pPr>
+      <w:rPr>
+        <w:rFonts w:ascii="Wingdings" w:hAnsi="Wingdings" w:hint="default"/>
+        <w:sz w:val="20"/>
+      </w:rPr>
+    </w:lvl>
+    <w:lvl w:ilvl="6" w:tentative="1">
+      <w:start w:val="1"/>
+      <w:numFmt w:val="bullet"/>
+      <w:lvlText w:val=""/>
+      <w:lvlJc w:val="left"/>
+      <w:pPr>
+        <w:tabs>
+          <w:tab w:val="num" w:pos="5040"/>
+        </w:tabs>
+        <w:ind w:left="5040" w:hanging="360"/>
+      </w:pPr>
+      <w:rPr>
+        <w:rFonts w:ascii="Wingdings" w:hAnsi="Wingdings" w:hint="default"/>
+        <w:sz w:val="20"/>
+      </w:rPr>
+    </w:lvl>
+    <w:lvl w:ilvl="7" w:tentative="1">
+      <w:start w:val="1"/>
+      <w:numFmt w:val="bullet"/>
+      <w:lvlText w:val=""/>
+      <w:lvlJc w:val="left"/>
+      <w:pPr>
+        <w:tabs>
+          <w:tab w:val="num" w:pos="5760"/>
+        </w:tabs>
+        <w:ind w:left="5760" w:hanging="360"/>
+      </w:pPr>
+      <w:rPr>
+        <w:rFonts w:ascii="Wingdings" w:hAnsi="Wingdings" w:hint="default"/>
+        <w:sz w:val="20"/>
+      </w:rPr>
+    </w:lvl>
+    <w:lvl w:ilvl="8" w:tentative="1">
+      <w:start w:val="1"/>
+      <w:numFmt w:val="bullet"/>
+      <w:lvlText w:val=""/>
+      <w:lvlJc w:val="left"/>
+      <w:pPr>
+        <w:tabs>
+          <w:tab w:val="num" w:pos="6480"/>
+        </w:tabs>
+        <w:ind w:left="6480" w:hanging="360"/>
+      </w:pPr>
+      <w:rPr>
+        <w:rFonts w:ascii="Wingdings" w:hAnsi="Wingdings" w:hint="default"/>
+        <w:sz w:val="20"/>
+      </w:rPr>
+    </w:lvl>
+  </w:abstractNum>
+  <w:abstractNum w:abstractNumId="29" w15:restartNumberingAfterBreak="0">
     <w:nsid w:val="508C4674"/>
     <w:multiLevelType w:val="hybridMultilevel"/>
     <w:tmpl w:val="29A27310"/>
@@ -7751,7 +9893,7 @@
       </w:rPr>
     </w:lvl>
   </w:abstractNum>
-  <w:abstractNum w:abstractNumId="24" w15:restartNumberingAfterBreak="0">
+  <w:abstractNum w:abstractNumId="30" w15:restartNumberingAfterBreak="0">
     <w:nsid w:val="61CA3B56"/>
     <w:multiLevelType w:val="hybridMultilevel"/>
     <w:tmpl w:val="A22ACE6C"/>
@@ -7863,7 +10005,7 @@
       </w:rPr>
     </w:lvl>
   </w:abstractNum>
-  <w:abstractNum w:abstractNumId="25" w15:restartNumberingAfterBreak="0">
+  <w:abstractNum w:abstractNumId="31" w15:restartNumberingAfterBreak="0">
     <w:nsid w:val="61E60A70"/>
     <w:multiLevelType w:val="multilevel"/>
     <w:tmpl w:val="126E6B50"/>
@@ -8012,7 +10154,7 @@
       </w:rPr>
     </w:lvl>
   </w:abstractNum>
-  <w:abstractNum w:abstractNumId="26" w15:restartNumberingAfterBreak="0">
+  <w:abstractNum w:abstractNumId="32" w15:restartNumberingAfterBreak="0">
     <w:nsid w:val="64CC3468"/>
     <w:multiLevelType w:val="hybridMultilevel"/>
     <w:tmpl w:val="57AA973A"/>
@@ -8124,7 +10266,7 @@
       </w:rPr>
     </w:lvl>
   </w:abstractNum>
-  <w:abstractNum w:abstractNumId="27" w15:restartNumberingAfterBreak="0">
+  <w:abstractNum w:abstractNumId="33" w15:restartNumberingAfterBreak="0">
     <w:nsid w:val="6EF3317E"/>
     <w:multiLevelType w:val="hybridMultilevel"/>
     <w:tmpl w:val="D30AC8F4"/>
@@ -8237,7 +10379,156 @@
       </w:rPr>
     </w:lvl>
   </w:abstractNum>
-  <w:abstractNum w:abstractNumId="28" w15:restartNumberingAfterBreak="0">
+  <w:abstractNum w:abstractNumId="34" w15:restartNumberingAfterBreak="0">
+    <w:nsid w:val="73BA77CB"/>
+    <w:multiLevelType w:val="multilevel"/>
+    <w:tmpl w:val="133AED2E"/>
+    <w:lvl w:ilvl="0">
+      <w:start w:val="1"/>
+      <w:numFmt w:val="bullet"/>
+      <w:lvlText w:val=""/>
+      <w:lvlJc w:val="left"/>
+      <w:pPr>
+        <w:tabs>
+          <w:tab w:val="num" w:pos="720"/>
+        </w:tabs>
+        <w:ind w:left="720" w:hanging="360"/>
+      </w:pPr>
+      <w:rPr>
+        <w:rFonts w:ascii="Symbol" w:hAnsi="Symbol" w:hint="default"/>
+        <w:sz w:val="20"/>
+      </w:rPr>
+    </w:lvl>
+    <w:lvl w:ilvl="1" w:tentative="1">
+      <w:start w:val="1"/>
+      <w:numFmt w:val="bullet"/>
+      <w:lvlText w:val="o"/>
+      <w:lvlJc w:val="left"/>
+      <w:pPr>
+        <w:tabs>
+          <w:tab w:val="num" w:pos="1440"/>
+        </w:tabs>
+        <w:ind w:left="1440" w:hanging="360"/>
+      </w:pPr>
+      <w:rPr>
+        <w:rFonts w:ascii="Courier New" w:hAnsi="Courier New" w:hint="default"/>
+        <w:sz w:val="20"/>
+      </w:rPr>
+    </w:lvl>
+    <w:lvl w:ilvl="2" w:tentative="1">
+      <w:start w:val="1"/>
+      <w:numFmt w:val="bullet"/>
+      <w:lvlText w:val=""/>
+      <w:lvlJc w:val="left"/>
+      <w:pPr>
+        <w:tabs>
+          <w:tab w:val="num" w:pos="2160"/>
+        </w:tabs>
+        <w:ind w:left="2160" w:hanging="360"/>
+      </w:pPr>
+      <w:rPr>
+        <w:rFonts w:ascii="Wingdings" w:hAnsi="Wingdings" w:hint="default"/>
+        <w:sz w:val="20"/>
+      </w:rPr>
+    </w:lvl>
+    <w:lvl w:ilvl="3" w:tentative="1">
+      <w:start w:val="1"/>
+      <w:numFmt w:val="bullet"/>
+      <w:lvlText w:val=""/>
+      <w:lvlJc w:val="left"/>
+      <w:pPr>
+        <w:tabs>
+          <w:tab w:val="num" w:pos="2880"/>
+        </w:tabs>
+        <w:ind w:left="2880" w:hanging="360"/>
+      </w:pPr>
+      <w:rPr>
+        <w:rFonts w:ascii="Wingdings" w:hAnsi="Wingdings" w:hint="default"/>
+        <w:sz w:val="20"/>
+      </w:rPr>
+    </w:lvl>
+    <w:lvl w:ilvl="4" w:tentative="1">
+      <w:start w:val="1"/>
+      <w:numFmt w:val="bullet"/>
+      <w:lvlText w:val=""/>
+      <w:lvlJc w:val="left"/>
+      <w:pPr>
+        <w:tabs>
+          <w:tab w:val="num" w:pos="3600"/>
+        </w:tabs>
+        <w:ind w:left="3600" w:hanging="360"/>
+      </w:pPr>
+      <w:rPr>
+        <w:rFonts w:ascii="Wingdings" w:hAnsi="Wingdings" w:hint="default"/>
+        <w:sz w:val="20"/>
+      </w:rPr>
+    </w:lvl>
+    <w:lvl w:ilvl="5" w:tentative="1">
+      <w:start w:val="1"/>
+      <w:numFmt w:val="bullet"/>
+      <w:lvlText w:val=""/>
+      <w:lvlJc w:val="left"/>
+      <w:pPr>
+        <w:tabs>
+          <w:tab w:val="num" w:pos="4320"/>
+        </w:tabs>
+        <w:ind w:left="4320" w:hanging="360"/>
+      </w:pPr>
+      <w:rPr>
+        <w:rFonts w:ascii="Wingdings" w:hAnsi="Wingdings" w:hint="default"/>
+        <w:sz w:val="20"/>
+      </w:rPr>
+    </w:lvl>
+    <w:lvl w:ilvl="6" w:tentative="1">
+      <w:start w:val="1"/>
+      <w:numFmt w:val="bullet"/>
+      <w:lvlText w:val=""/>
+      <w:lvlJc w:val="left"/>
+      <w:pPr>
+        <w:tabs>
+          <w:tab w:val="num" w:pos="5040"/>
+        </w:tabs>
+        <w:ind w:left="5040" w:hanging="360"/>
+      </w:pPr>
+      <w:rPr>
+        <w:rFonts w:ascii="Wingdings" w:hAnsi="Wingdings" w:hint="default"/>
+        <w:sz w:val="20"/>
+      </w:rPr>
+    </w:lvl>
+    <w:lvl w:ilvl="7" w:tentative="1">
+      <w:start w:val="1"/>
+      <w:numFmt w:val="bullet"/>
+      <w:lvlText w:val=""/>
+      <w:lvlJc w:val="left"/>
+      <w:pPr>
+        <w:tabs>
+          <w:tab w:val="num" w:pos="5760"/>
+        </w:tabs>
+        <w:ind w:left="5760" w:hanging="360"/>
+      </w:pPr>
+      <w:rPr>
+        <w:rFonts w:ascii="Wingdings" w:hAnsi="Wingdings" w:hint="default"/>
+        <w:sz w:val="20"/>
+      </w:rPr>
+    </w:lvl>
+    <w:lvl w:ilvl="8" w:tentative="1">
+      <w:start w:val="1"/>
+      <w:numFmt w:val="bullet"/>
+      <w:lvlText w:val=""/>
+      <w:lvlJc w:val="left"/>
+      <w:pPr>
+        <w:tabs>
+          <w:tab w:val="num" w:pos="6480"/>
+        </w:tabs>
+        <w:ind w:left="6480" w:hanging="360"/>
+      </w:pPr>
+      <w:rPr>
+        <w:rFonts w:ascii="Wingdings" w:hAnsi="Wingdings" w:hint="default"/>
+        <w:sz w:val="20"/>
+      </w:rPr>
+    </w:lvl>
+  </w:abstractNum>
+  <w:abstractNum w:abstractNumId="35" w15:restartNumberingAfterBreak="0">
     <w:nsid w:val="746A65BE"/>
     <w:multiLevelType w:val="hybridMultilevel"/>
     <w:tmpl w:val="D4B0F52C"/>
@@ -8323,7 +10614,269 @@
       </w:pPr>
     </w:lvl>
   </w:abstractNum>
-  <w:abstractNum w:abstractNumId="29" w15:restartNumberingAfterBreak="0">
+  <w:abstractNum w:abstractNumId="36" w15:restartNumberingAfterBreak="0">
+    <w:nsid w:val="79115256"/>
+    <w:multiLevelType w:val="hybridMultilevel"/>
+    <w:tmpl w:val="043A8D06"/>
+    <w:lvl w:ilvl="0" w:tplc="04090001">
+      <w:start w:val="1"/>
+      <w:numFmt w:val="bullet"/>
+      <w:lvlText w:val=""/>
+      <w:lvlJc w:val="left"/>
+      <w:pPr>
+        <w:ind w:left="720" w:hanging="360"/>
+      </w:pPr>
+      <w:rPr>
+        <w:rFonts w:ascii="Symbol" w:hAnsi="Symbol" w:hint="default"/>
+      </w:rPr>
+    </w:lvl>
+    <w:lvl w:ilvl="1" w:tplc="04090003" w:tentative="1">
+      <w:start w:val="1"/>
+      <w:numFmt w:val="bullet"/>
+      <w:lvlText w:val="o"/>
+      <w:lvlJc w:val="left"/>
+      <w:pPr>
+        <w:ind w:left="1440" w:hanging="360"/>
+      </w:pPr>
+      <w:rPr>
+        <w:rFonts w:ascii="Courier New" w:hAnsi="Courier New" w:cs="Courier New" w:hint="default"/>
+      </w:rPr>
+    </w:lvl>
+    <w:lvl w:ilvl="2" w:tplc="04090005" w:tentative="1">
+      <w:start w:val="1"/>
+      <w:numFmt w:val="bullet"/>
+      <w:lvlText w:val=""/>
+      <w:lvlJc w:val="left"/>
+      <w:pPr>
+        <w:ind w:left="2160" w:hanging="360"/>
+      </w:pPr>
+      <w:rPr>
+        <w:rFonts w:ascii="Wingdings" w:hAnsi="Wingdings" w:hint="default"/>
+      </w:rPr>
+    </w:lvl>
+    <w:lvl w:ilvl="3" w:tplc="04090001" w:tentative="1">
+      <w:start w:val="1"/>
+      <w:numFmt w:val="bullet"/>
+      <w:lvlText w:val=""/>
+      <w:lvlJc w:val="left"/>
+      <w:pPr>
+        <w:ind w:left="2880" w:hanging="360"/>
+      </w:pPr>
+      <w:rPr>
+        <w:rFonts w:ascii="Symbol" w:hAnsi="Symbol" w:hint="default"/>
+      </w:rPr>
+    </w:lvl>
+    <w:lvl w:ilvl="4" w:tplc="04090003" w:tentative="1">
+      <w:start w:val="1"/>
+      <w:numFmt w:val="bullet"/>
+      <w:lvlText w:val="o"/>
+      <w:lvlJc w:val="left"/>
+      <w:pPr>
+        <w:ind w:left="3600" w:hanging="360"/>
+      </w:pPr>
+      <w:rPr>
+        <w:rFonts w:ascii="Courier New" w:hAnsi="Courier New" w:cs="Courier New" w:hint="default"/>
+      </w:rPr>
+    </w:lvl>
+    <w:lvl w:ilvl="5" w:tplc="04090005" w:tentative="1">
+      <w:start w:val="1"/>
+      <w:numFmt w:val="bullet"/>
+      <w:lvlText w:val=""/>
+      <w:lvlJc w:val="left"/>
+      <w:pPr>
+        <w:ind w:left="4320" w:hanging="360"/>
+      </w:pPr>
+      <w:rPr>
+        <w:rFonts w:ascii="Wingdings" w:hAnsi="Wingdings" w:hint="default"/>
+      </w:rPr>
+    </w:lvl>
+    <w:lvl w:ilvl="6" w:tplc="04090001" w:tentative="1">
+      <w:start w:val="1"/>
+      <w:numFmt w:val="bullet"/>
+      <w:lvlText w:val=""/>
+      <w:lvlJc w:val="left"/>
+      <w:pPr>
+        <w:ind w:left="5040" w:hanging="360"/>
+      </w:pPr>
+      <w:rPr>
+        <w:rFonts w:ascii="Symbol" w:hAnsi="Symbol" w:hint="default"/>
+      </w:rPr>
+    </w:lvl>
+    <w:lvl w:ilvl="7" w:tplc="04090003" w:tentative="1">
+      <w:start w:val="1"/>
+      <w:numFmt w:val="bullet"/>
+      <w:lvlText w:val="o"/>
+      <w:lvlJc w:val="left"/>
+      <w:pPr>
+        <w:ind w:left="5760" w:hanging="360"/>
+      </w:pPr>
+      <w:rPr>
+        <w:rFonts w:ascii="Courier New" w:hAnsi="Courier New" w:cs="Courier New" w:hint="default"/>
+      </w:rPr>
+    </w:lvl>
+    <w:lvl w:ilvl="8" w:tplc="04090005" w:tentative="1">
+      <w:start w:val="1"/>
+      <w:numFmt w:val="bullet"/>
+      <w:lvlText w:val=""/>
+      <w:lvlJc w:val="left"/>
+      <w:pPr>
+        <w:ind w:left="6480" w:hanging="360"/>
+      </w:pPr>
+      <w:rPr>
+        <w:rFonts w:ascii="Wingdings" w:hAnsi="Wingdings" w:hint="default"/>
+      </w:rPr>
+    </w:lvl>
+  </w:abstractNum>
+  <w:abstractNum w:abstractNumId="37" w15:restartNumberingAfterBreak="0">
+    <w:nsid w:val="794052DE"/>
+    <w:multiLevelType w:val="multilevel"/>
+    <w:tmpl w:val="A1408A7C"/>
+    <w:lvl w:ilvl="0">
+      <w:start w:val="1"/>
+      <w:numFmt w:val="bullet"/>
+      <w:lvlText w:val=""/>
+      <w:lvlJc w:val="left"/>
+      <w:pPr>
+        <w:tabs>
+          <w:tab w:val="num" w:pos="720"/>
+        </w:tabs>
+        <w:ind w:left="720" w:hanging="360"/>
+      </w:pPr>
+      <w:rPr>
+        <w:rFonts w:ascii="Symbol" w:hAnsi="Symbol" w:hint="default"/>
+        <w:sz w:val="20"/>
+      </w:rPr>
+    </w:lvl>
+    <w:lvl w:ilvl="1" w:tentative="1">
+      <w:start w:val="1"/>
+      <w:numFmt w:val="bullet"/>
+      <w:lvlText w:val="o"/>
+      <w:lvlJc w:val="left"/>
+      <w:pPr>
+        <w:tabs>
+          <w:tab w:val="num" w:pos="1440"/>
+        </w:tabs>
+        <w:ind w:left="1440" w:hanging="360"/>
+      </w:pPr>
+      <w:rPr>
+        <w:rFonts w:ascii="Courier New" w:hAnsi="Courier New" w:hint="default"/>
+        <w:sz w:val="20"/>
+      </w:rPr>
+    </w:lvl>
+    <w:lvl w:ilvl="2" w:tentative="1">
+      <w:start w:val="1"/>
+      <w:numFmt w:val="bullet"/>
+      <w:lvlText w:val=""/>
+      <w:lvlJc w:val="left"/>
+      <w:pPr>
+        <w:tabs>
+          <w:tab w:val="num" w:pos="2160"/>
+        </w:tabs>
+        <w:ind w:left="2160" w:hanging="360"/>
+      </w:pPr>
+      <w:rPr>
+        <w:rFonts w:ascii="Wingdings" w:hAnsi="Wingdings" w:hint="default"/>
+        <w:sz w:val="20"/>
+      </w:rPr>
+    </w:lvl>
+    <w:lvl w:ilvl="3" w:tentative="1">
+      <w:start w:val="1"/>
+      <w:numFmt w:val="bullet"/>
+      <w:lvlText w:val=""/>
+      <w:lvlJc w:val="left"/>
+      <w:pPr>
+        <w:tabs>
+          <w:tab w:val="num" w:pos="2880"/>
+        </w:tabs>
+        <w:ind w:left="2880" w:hanging="360"/>
+      </w:pPr>
+      <w:rPr>
+        <w:rFonts w:ascii="Wingdings" w:hAnsi="Wingdings" w:hint="default"/>
+        <w:sz w:val="20"/>
+      </w:rPr>
+    </w:lvl>
+    <w:lvl w:ilvl="4" w:tentative="1">
+      <w:start w:val="1"/>
+      <w:numFmt w:val="bullet"/>
+      <w:lvlText w:val=""/>
+      <w:lvlJc w:val="left"/>
+      <w:pPr>
+        <w:tabs>
+          <w:tab w:val="num" w:pos="3600"/>
+        </w:tabs>
+        <w:ind w:left="3600" w:hanging="360"/>
+      </w:pPr>
+      <w:rPr>
+        <w:rFonts w:ascii="Wingdings" w:hAnsi="Wingdings" w:hint="default"/>
+        <w:sz w:val="20"/>
+      </w:rPr>
+    </w:lvl>
+    <w:lvl w:ilvl="5" w:tentative="1">
+      <w:start w:val="1"/>
+      <w:numFmt w:val="bullet"/>
+      <w:lvlText w:val=""/>
+      <w:lvlJc w:val="left"/>
+      <w:pPr>
+        <w:tabs>
+          <w:tab w:val="num" w:pos="4320"/>
+        </w:tabs>
+        <w:ind w:left="4320" w:hanging="360"/>
+      </w:pPr>
+      <w:rPr>
+        <w:rFonts w:ascii="Wingdings" w:hAnsi="Wingdings" w:hint="default"/>
+        <w:sz w:val="20"/>
+      </w:rPr>
+    </w:lvl>
+    <w:lvl w:ilvl="6" w:tentative="1">
+      <w:start w:val="1"/>
+      <w:numFmt w:val="bullet"/>
+      <w:lvlText w:val=""/>
+      <w:lvlJc w:val="left"/>
+      <w:pPr>
+        <w:tabs>
+          <w:tab w:val="num" w:pos="5040"/>
+        </w:tabs>
+        <w:ind w:left="5040" w:hanging="360"/>
+      </w:pPr>
+      <w:rPr>
+        <w:rFonts w:ascii="Wingdings" w:hAnsi="Wingdings" w:hint="default"/>
+        <w:sz w:val="20"/>
+      </w:rPr>
+    </w:lvl>
+    <w:lvl w:ilvl="7" w:tentative="1">
+      <w:start w:val="1"/>
+      <w:numFmt w:val="bullet"/>
+      <w:lvlText w:val=""/>
+      <w:lvlJc w:val="left"/>
+      <w:pPr>
+        <w:tabs>
+          <w:tab w:val="num" w:pos="5760"/>
+        </w:tabs>
+        <w:ind w:left="5760" w:hanging="360"/>
+      </w:pPr>
+      <w:rPr>
+        <w:rFonts w:ascii="Wingdings" w:hAnsi="Wingdings" w:hint="default"/>
+        <w:sz w:val="20"/>
+      </w:rPr>
+    </w:lvl>
+    <w:lvl w:ilvl="8" w:tentative="1">
+      <w:start w:val="1"/>
+      <w:numFmt w:val="bullet"/>
+      <w:lvlText w:val=""/>
+      <w:lvlJc w:val="left"/>
+      <w:pPr>
+        <w:tabs>
+          <w:tab w:val="num" w:pos="6480"/>
+        </w:tabs>
+        <w:ind w:left="6480" w:hanging="360"/>
+      </w:pPr>
+      <w:rPr>
+        <w:rFonts w:ascii="Wingdings" w:hAnsi="Wingdings" w:hint="default"/>
+        <w:sz w:val="20"/>
+      </w:rPr>
+    </w:lvl>
+  </w:abstractNum>
+  <w:abstractNum w:abstractNumId="38" w15:restartNumberingAfterBreak="0">
     <w:nsid w:val="7C3D05B9"/>
     <w:multiLevelType w:val="hybridMultilevel"/>
     <w:tmpl w:val="5680FB8E"/>
@@ -8526,55 +11079,55 @@
     </w:lvlOverride>
   </w:num>
   <w:num w:numId="4" w16cid:durableId="1685086454">
-    <w:abstractNumId w:val="5"/>
+    <w:abstractNumId w:val="6"/>
   </w:num>
   <w:num w:numId="5" w16cid:durableId="390151314">
-    <w:abstractNumId w:val="5"/>
+    <w:abstractNumId w:val="6"/>
   </w:num>
   <w:num w:numId="6" w16cid:durableId="1757363185">
-    <w:abstractNumId w:val="5"/>
+    <w:abstractNumId w:val="6"/>
   </w:num>
   <w:num w:numId="7" w16cid:durableId="1600599979">
-    <w:abstractNumId w:val="5"/>
+    <w:abstractNumId w:val="6"/>
   </w:num>
   <w:num w:numId="8" w16cid:durableId="1791167819">
-    <w:abstractNumId w:val="5"/>
+    <w:abstractNumId w:val="6"/>
   </w:num>
   <w:num w:numId="9" w16cid:durableId="480200789">
-    <w:abstractNumId w:val="5"/>
+    <w:abstractNumId w:val="6"/>
   </w:num>
   <w:num w:numId="10" w16cid:durableId="580870625">
-    <w:abstractNumId w:val="5"/>
+    <w:abstractNumId w:val="6"/>
   </w:num>
   <w:num w:numId="11" w16cid:durableId="1339967520">
-    <w:abstractNumId w:val="5"/>
+    <w:abstractNumId w:val="6"/>
   </w:num>
   <w:num w:numId="12" w16cid:durableId="1199927512">
-    <w:abstractNumId w:val="5"/>
+    <w:abstractNumId w:val="6"/>
   </w:num>
   <w:num w:numId="13" w16cid:durableId="1274290598">
-    <w:abstractNumId w:val="5"/>
+    <w:abstractNumId w:val="6"/>
   </w:num>
   <w:num w:numId="14" w16cid:durableId="1380518776">
-    <w:abstractNumId w:val="16"/>
+    <w:abstractNumId w:val="18"/>
   </w:num>
   <w:num w:numId="15" w16cid:durableId="156962095">
-    <w:abstractNumId w:val="10"/>
+    <w:abstractNumId w:val="12"/>
   </w:num>
   <w:num w:numId="16" w16cid:durableId="1772627660">
-    <w:abstractNumId w:val="15"/>
+    <w:abstractNumId w:val="17"/>
   </w:num>
   <w:num w:numId="17" w16cid:durableId="1039237024">
-    <w:abstractNumId w:val="28"/>
+    <w:abstractNumId w:val="35"/>
   </w:num>
   <w:num w:numId="18" w16cid:durableId="562300669">
-    <w:abstractNumId w:val="23"/>
+    <w:abstractNumId w:val="29"/>
   </w:num>
   <w:num w:numId="19" w16cid:durableId="1518693418">
-    <w:abstractNumId w:val="24"/>
+    <w:abstractNumId w:val="30"/>
   </w:num>
   <w:num w:numId="20" w16cid:durableId="1465661247">
-    <w:abstractNumId w:val="12"/>
+    <w:abstractNumId w:val="14"/>
   </w:num>
   <w:num w:numId="21" w16cid:durableId="469787167">
     <w:abstractNumId w:val="3"/>
@@ -8583,61 +11136,88 @@
     <w:abstractNumId w:val="2"/>
   </w:num>
   <w:num w:numId="23" w16cid:durableId="883978680">
-    <w:abstractNumId w:val="29"/>
+    <w:abstractNumId w:val="38"/>
   </w:num>
   <w:num w:numId="24" w16cid:durableId="1182624487">
-    <w:abstractNumId w:val="26"/>
+    <w:abstractNumId w:val="32"/>
   </w:num>
   <w:num w:numId="25" w16cid:durableId="2116243950">
-    <w:abstractNumId w:val="27"/>
+    <w:abstractNumId w:val="33"/>
   </w:num>
   <w:num w:numId="26" w16cid:durableId="1435857213">
     <w:abstractNumId w:val="1"/>
   </w:num>
   <w:num w:numId="27" w16cid:durableId="1966085621">
-    <w:abstractNumId w:val="6"/>
+    <w:abstractNumId w:val="8"/>
   </w:num>
   <w:num w:numId="28" w16cid:durableId="245463629">
+    <w:abstractNumId w:val="23"/>
+  </w:num>
+  <w:num w:numId="29" w16cid:durableId="2104450281">
     <w:abstractNumId w:val="20"/>
   </w:num>
-  <w:num w:numId="29" w16cid:durableId="2104450281">
-    <w:abstractNumId w:val="18"/>
-  </w:num>
   <w:num w:numId="30" w16cid:durableId="1895195221">
-    <w:abstractNumId w:val="8"/>
+    <w:abstractNumId w:val="10"/>
   </w:num>
   <w:num w:numId="31" w16cid:durableId="1783956268">
+    <w:abstractNumId w:val="5"/>
+  </w:num>
+  <w:num w:numId="32" w16cid:durableId="850682718">
+    <w:abstractNumId w:val="27"/>
+  </w:num>
+  <w:num w:numId="33" w16cid:durableId="1884369304">
+    <w:abstractNumId w:val="16"/>
+  </w:num>
+  <w:num w:numId="34" w16cid:durableId="740568975">
+    <w:abstractNumId w:val="31"/>
+  </w:num>
+  <w:num w:numId="35" w16cid:durableId="1264453632">
+    <w:abstractNumId w:val="21"/>
+  </w:num>
+  <w:num w:numId="36" w16cid:durableId="1916820883">
+    <w:abstractNumId w:val="15"/>
+  </w:num>
+  <w:num w:numId="37" w16cid:durableId="150490234">
+    <w:abstractNumId w:val="11"/>
+  </w:num>
+  <w:num w:numId="38" w16cid:durableId="72894073">
+    <w:abstractNumId w:val="19"/>
+  </w:num>
+  <w:num w:numId="39" w16cid:durableId="847596683">
+    <w:abstractNumId w:val="25"/>
+  </w:num>
+  <w:num w:numId="40" w16cid:durableId="1078602628">
+    <w:abstractNumId w:val="13"/>
+  </w:num>
+  <w:num w:numId="41" w16cid:durableId="1465540718">
+    <w:abstractNumId w:val="9"/>
+  </w:num>
+  <w:num w:numId="42" w16cid:durableId="566963688">
+    <w:abstractNumId w:val="37"/>
+  </w:num>
+  <w:num w:numId="43" w16cid:durableId="940382924">
+    <w:abstractNumId w:val="28"/>
+  </w:num>
+  <w:num w:numId="44" w16cid:durableId="743838460">
+    <w:abstractNumId w:val="26"/>
+  </w:num>
+  <w:num w:numId="45" w16cid:durableId="1513105728">
     <w:abstractNumId w:val="4"/>
   </w:num>
-  <w:num w:numId="32" w16cid:durableId="850682718">
+  <w:num w:numId="46" w16cid:durableId="548886380">
     <w:abstractNumId w:val="22"/>
   </w:num>
-  <w:num w:numId="33" w16cid:durableId="1884369304">
-    <w:abstractNumId w:val="14"/>
+  <w:num w:numId="47" w16cid:durableId="1906990364">
+    <w:abstractNumId w:val="7"/>
   </w:num>
-  <w:num w:numId="34" w16cid:durableId="740568975">
-    <w:abstractNumId w:val="25"/>
+  <w:num w:numId="48" w16cid:durableId="1873807930">
+    <w:abstractNumId w:val="24"/>
   </w:num>
-  <w:num w:numId="35" w16cid:durableId="1264453632">
-    <w:abstractNumId w:val="19"/>
+  <w:num w:numId="49" w16cid:durableId="1394544665">
+    <w:abstractNumId w:val="34"/>
   </w:num>
-  <w:num w:numId="36" w16cid:durableId="1916820883">
-    <w:abstractNumId w:val="13"/>
-  </w:num>
-  <w:num w:numId="37" w16cid:durableId="150490234">
-    <w:abstractNumId w:val="9"/>
-  </w:num>
-  <w:num w:numId="38" w16cid:durableId="72894073">
-    <w:abstractNumId w:val="17"/>
-  </w:num>
-  <w:num w:numId="39" w16cid:durableId="847596683">
-    <w:abstractNumId w:val="21"/>
-  </w:num>
-  <w:num w:numId="40" w16cid:durableId="1078602628">
-    <w:abstractNumId w:val="11"/>
-  </w:num>
-  <w:num w:numId="41" w16cid:durableId="1465540718">
-    <w:abstractNumId w:val="7"/>
+  <w:num w:numId="50" w16cid:durableId="2061975879">
+    <w:abstractNumId w:val="36"/>
   </w:num>
 </w:numbering>
 </file>

</xml_diff>